<commit_message>
finir devoir pour  lundi
</commit_message>
<xml_diff>
--- a/doc/Rapport de projet.docx
+++ b/doc/Rapport de projet.docx
@@ -1,6 +1,6 @@
 
 <file path=word/document.xml><?xml version="1.0" encoding="utf-8"?>
-<w:document xmlns:wpc="http://schemas.microsoft.com/office/word/2010/wordprocessingCanvas" xmlns:cx="http://schemas.microsoft.com/office/drawing/2014/chartex" xmlns:cx1="http://schemas.microsoft.com/office/drawing/2015/9/8/chartex" xmlns:mc="http://schemas.openxmlformats.org/markup-compatibility/2006" xmlns:o="urn:schemas-microsoft-com:office:office" xmlns:r="http://schemas.openxmlformats.org/officeDocument/2006/relationships" xmlns:m="http://schemas.openxmlformats.org/officeDocument/2006/math" xmlns:v="urn:schemas-microsoft-com:vml" xmlns:wp14="http://schemas.microsoft.com/office/word/2010/wordprocessingDrawing" xmlns:wp="http://schemas.openxmlformats.org/drawingml/2006/wordprocessingDrawing" xmlns:w10="urn:schemas-microsoft-com:office:word" xmlns:w="http://schemas.openxmlformats.org/wordprocessingml/2006/main" xmlns:w14="http://schemas.microsoft.com/office/word/2010/wordml" xmlns:w15="http://schemas.microsoft.com/office/word/2012/wordml" xmlns:w16se="http://schemas.microsoft.com/office/word/2015/wordml/symex" xmlns:wpg="http://schemas.microsoft.com/office/word/2010/wordprocessingGroup" xmlns:wpi="http://schemas.microsoft.com/office/word/2010/wordprocessingInk" xmlns:wne="http://schemas.microsoft.com/office/word/2006/wordml" xmlns:wps="http://schemas.microsoft.com/office/word/2010/wordprocessingShape" mc:Ignorable="w14 w15 w16se wp14">
+<w:document xmlns:wpc="http://schemas.microsoft.com/office/word/2010/wordprocessingCanvas" xmlns:cx="http://schemas.microsoft.com/office/drawing/2014/chartex" xmlns:cx1="http://schemas.microsoft.com/office/drawing/2015/9/8/chartex" xmlns:cx2="http://schemas.microsoft.com/office/drawing/2015/10/21/chartex" xmlns:cx3="http://schemas.microsoft.com/office/drawing/2016/5/9/chartex" xmlns:cx4="http://schemas.microsoft.com/office/drawing/2016/5/10/chartex" xmlns:cx5="http://schemas.microsoft.com/office/drawing/2016/5/11/chartex" xmlns:cx6="http://schemas.microsoft.com/office/drawing/2016/5/12/chartex" xmlns:cx7="http://schemas.microsoft.com/office/drawing/2016/5/13/chartex" xmlns:cx8="http://schemas.microsoft.com/office/drawing/2016/5/14/chartex" xmlns:mc="http://schemas.openxmlformats.org/markup-compatibility/2006" xmlns:aink="http://schemas.microsoft.com/office/drawing/2016/ink" xmlns:am3d="http://schemas.microsoft.com/office/drawing/2017/model3d" xmlns:o="urn:schemas-microsoft-com:office:office" xmlns:oel="http://schemas.microsoft.com/office/2019/extlst" xmlns:r="http://schemas.openxmlformats.org/officeDocument/2006/relationships" xmlns:m="http://schemas.openxmlformats.org/officeDocument/2006/math" xmlns:v="urn:schemas-microsoft-com:vml" xmlns:wp14="http://schemas.microsoft.com/office/word/2010/wordprocessingDrawing" xmlns:wp="http://schemas.openxmlformats.org/drawingml/2006/wordprocessingDrawing" xmlns:w10="urn:schemas-microsoft-com:office:word" xmlns:w="http://schemas.openxmlformats.org/wordprocessingml/2006/main" xmlns:w14="http://schemas.microsoft.com/office/word/2010/wordml" xmlns:w15="http://schemas.microsoft.com/office/word/2012/wordml" xmlns:w16cex="http://schemas.microsoft.com/office/word/2018/wordml/cex" xmlns:w16cid="http://schemas.microsoft.com/office/word/2016/wordml/cid" xmlns:w16="http://schemas.microsoft.com/office/word/2018/wordml" xmlns:w16sdtdh="http://schemas.microsoft.com/office/word/2020/wordml/sdtdatahash" xmlns:w16se="http://schemas.microsoft.com/office/word/2015/wordml/symex" xmlns:wpg="http://schemas.microsoft.com/office/word/2010/wordprocessingGroup" xmlns:wpi="http://schemas.microsoft.com/office/word/2010/wordprocessingInk" xmlns:wne="http://schemas.microsoft.com/office/word/2006/wordml" xmlns:wps="http://schemas.microsoft.com/office/word/2010/wordprocessingShape" mc:Ignorable="w14 w15 w16se w16cid w16 w16cex w16sdtdh wp14">
   <w:body>
     <w:p>
       <w:pPr>
@@ -38,7 +38,7 @@
           <w:szCs w:val="22"/>
         </w:rPr>
         <w:drawing>
-          <wp:inline distT="0" distB="0" distL="0" distR="0">
+          <wp:inline distT="0" distB="0" distL="0" distR="0" wp14:anchorId="2E1CA512" wp14:editId="1BF56FE5">
             <wp:extent cx="5759450" cy="4863465"/>
             <wp:effectExtent l="0" t="0" r="0" b="0"/>
             <wp:docPr id="4" name="Image 4"/>
@@ -102,35 +102,59 @@
     <w:p>
       <w:pPr>
         <w:jc w:val="center"/>
+        <w:rPr>
+          <w:lang w:val="de-CH"/>
+        </w:rPr>
       </w:pPr>
       <w:proofErr w:type="spellStart"/>
       <w:r>
+        <w:rPr>
+          <w:lang w:val="de-CH"/>
+        </w:rPr>
         <w:t>Sherrer</w:t>
       </w:r>
       <w:proofErr w:type="spellEnd"/>
       <w:r>
+        <w:rPr>
+          <w:lang w:val="de-CH"/>
+        </w:rPr>
         <w:t xml:space="preserve"> Eliott</w:t>
       </w:r>
     </w:p>
     <w:p>
       <w:pPr>
         <w:jc w:val="center"/>
-      </w:pPr>
-      <w:r>
+        <w:rPr>
+          <w:lang w:val="de-CH"/>
+        </w:rPr>
+      </w:pPr>
+      <w:r>
+        <w:rPr>
+          <w:lang w:val="de-CH"/>
+        </w:rPr>
         <w:t>Xavier Carrel</w:t>
       </w:r>
     </w:p>
     <w:p>
       <w:pPr>
         <w:jc w:val="center"/>
-      </w:pPr>
-      <w:r>
+        <w:rPr>
+          <w:lang w:val="de-CH"/>
+        </w:rPr>
+      </w:pPr>
+      <w:r>
+        <w:rPr>
+          <w:lang w:val="de-CH"/>
+        </w:rPr>
         <w:t>Xavier.carrel@eduvaud.ch</w:t>
       </w:r>
     </w:p>
     <w:p>
       <w:pPr>
         <w:jc w:val="center"/>
+        <w:rPr>
+          <w:lang w:val="de-CH"/>
+        </w:rPr>
       </w:pPr>
     </w:p>
     <w:p>
@@ -138,6 +162,9 @@
         <w:pStyle w:val="Titre"/>
       </w:pPr>
       <w:r>
+        <w:rPr>
+          <w:lang w:val="de-CH"/>
+        </w:rPr>
         <w:br w:type="page"/>
       </w:r>
       <w:r>
@@ -4299,12 +4326,7 @@
         </w:numPr>
       </w:pPr>
       <w:r>
-        <w:t>Possibilité de tr</w:t>
-      </w:r>
-      <w:bookmarkStart w:id="18" w:name="_GoBack"/>
-      <w:bookmarkEnd w:id="18"/>
-      <w:r>
-        <w:t>ansmettre le travail à une personne extérieure pour le terminer, le corriger ou le compléter</w:t>
+        <w:t>Possibilité de transmettre le travail à une personne extérieure pour le terminer, le corriger ou le compléter</w:t>
       </w:r>
     </w:p>
     <w:p>
@@ -4323,7 +4345,7 @@
       <w:pPr>
         <w:pStyle w:val="Titre1"/>
       </w:pPr>
-      <w:bookmarkStart w:id="19" w:name="_Toc128323766"/>
+      <w:bookmarkStart w:id="18" w:name="_Toc128323766"/>
       <w:r>
         <w:t>Planification</w:t>
       </w:r>
@@ -4332,7 +4354,7 @@
       <w:r>
         <w:t xml:space="preserve"> Initiale</w:t>
       </w:r>
-      <w:bookmarkEnd w:id="19"/>
+      <w:bookmarkEnd w:id="18"/>
     </w:p>
     <w:p>
       <w:pPr>
@@ -4511,13 +4533,7 @@
       </w:r>
       <w:proofErr w:type="spellEnd"/>
       <w:r>
-        <w:t xml:space="preserve"> se fera</w:t>
-      </w:r>
-      <w:r>
-        <w:t xml:space="preserve"> le 27</w:t>
-      </w:r>
-      <w:r>
-        <w:t>.02.2024</w:t>
+        <w:t xml:space="preserve"> se fera le 27.02.2024</w:t>
       </w:r>
     </w:p>
     <w:p>
@@ -4573,13 +4589,7 @@
       </w:r>
       <w:proofErr w:type="spellEnd"/>
       <w:r>
-        <w:t xml:space="preserve"> se fera</w:t>
-      </w:r>
-      <w:r>
-        <w:t xml:space="preserve"> le 05.03</w:t>
-      </w:r>
-      <w:r>
-        <w:t>.2024</w:t>
+        <w:t xml:space="preserve"> se fera le 05.03.2024</w:t>
       </w:r>
     </w:p>
     <w:p>
@@ -4633,13 +4643,7 @@
       </w:r>
       <w:proofErr w:type="spellEnd"/>
       <w:r>
-        <w:t xml:space="preserve"> se fera l</w:t>
-      </w:r>
-      <w:r>
-        <w:t>e 12</w:t>
-      </w:r>
-      <w:r>
-        <w:t>.03.2024</w:t>
+        <w:t xml:space="preserve"> se fera le 12.03.2024</w:t>
       </w:r>
     </w:p>
     <w:p>
@@ -4793,9 +4797,9 @@
       <w:pPr>
         <w:pStyle w:val="Titre1"/>
       </w:pPr>
-      <w:bookmarkStart w:id="20" w:name="_Toc532179957"/>
-      <w:bookmarkStart w:id="21" w:name="_Toc165969641"/>
-      <w:bookmarkStart w:id="22" w:name="_Toc128323767"/>
+      <w:bookmarkStart w:id="19" w:name="_Toc532179957"/>
+      <w:bookmarkStart w:id="20" w:name="_Toc165969641"/>
+      <w:bookmarkStart w:id="21" w:name="_Toc128323767"/>
       <w:r>
         <w:t>a</w:t>
       </w:r>
@@ -4805,12 +4809,12 @@
       <w:r>
         <w:t>lyse</w:t>
       </w:r>
+      <w:bookmarkEnd w:id="19"/>
       <w:bookmarkEnd w:id="20"/>
+      <w:r>
+        <w:t xml:space="preserve"> fonctionnelle</w:t>
+      </w:r>
       <w:bookmarkEnd w:id="21"/>
-      <w:r>
-        <w:t xml:space="preserve"> fonctionnelle</w:t>
-      </w:r>
-      <w:bookmarkEnd w:id="22"/>
     </w:p>
     <w:p>
       <w:pPr>
@@ -4841,12 +4845,6 @@
         <w:gridCol w:w="9060"/>
       </w:tblGrid>
       <w:tr>
-        <w:tblPrEx>
-          <w:tblCellMar>
-            <w:top w:w="0" w:type="dxa"/>
-            <w:bottom w:w="0" w:type="dxa"/>
-          </w:tblCellMar>
-        </w:tblPrEx>
         <w:tc>
           <w:tcPr>
             <w:tcW w:w="0" w:type="auto"/>
@@ -4859,12 +4857,6 @@
         </w:tc>
       </w:tr>
       <w:tr>
-        <w:tblPrEx>
-          <w:tblCellMar>
-            <w:top w:w="0" w:type="dxa"/>
-            <w:bottom w:w="0" w:type="dxa"/>
-          </w:tblCellMar>
-        </w:tblPrEx>
         <w:tc>
           <w:tcPr>
             <w:tcW w:w="0" w:type="auto"/>
@@ -4874,15 +4866,7 @@
               <w:jc w:val="center"/>
             </w:pPr>
             <w:r>
-              <w:t>Tests d'</w:t>
-            </w:r>
-            <w:proofErr w:type="spellStart"/>
-            <w:r>
-              <w:t>acceptance</w:t>
-            </w:r>
-            <w:proofErr w:type="spellEnd"/>
-            <w:r>
-              <w:t xml:space="preserve">: </w:t>
+              <w:t xml:space="preserve">Tests d'acceptance: </w:t>
             </w:r>
           </w:p>
           <w:tbl>
@@ -4899,12 +4883,6 @@
               <w:gridCol w:w="7089"/>
             </w:tblGrid>
             <w:tr>
-              <w:tblPrEx>
-                <w:tblCellMar>
-                  <w:top w:w="0" w:type="dxa"/>
-                  <w:bottom w:w="0" w:type="dxa"/>
-                </w:tblCellMar>
-              </w:tblPrEx>
               <w:tc>
                 <w:tcPr>
                   <w:tcW w:w="0" w:type="auto"/>
@@ -4927,12 +4905,6 @@
               </w:tc>
             </w:tr>
             <w:tr>
-              <w:tblPrEx>
-                <w:tblCellMar>
-                  <w:top w:w="0" w:type="dxa"/>
-                  <w:bottom w:w="0" w:type="dxa"/>
-                </w:tblCellMar>
-              </w:tblPrEx>
               <w:tc>
                 <w:tcPr>
                   <w:tcW w:w="0" w:type="auto"/>
@@ -4955,12 +4927,6 @@
               </w:tc>
             </w:tr>
             <w:tr>
-              <w:tblPrEx>
-                <w:tblCellMar>
-                  <w:top w:w="0" w:type="dxa"/>
-                  <w:bottom w:w="0" w:type="dxa"/>
-                </w:tblCellMar>
-              </w:tblPrEx>
               <w:tc>
                 <w:tcPr>
                   <w:tcW w:w="0" w:type="auto"/>
@@ -4983,12 +4949,6 @@
               </w:tc>
             </w:tr>
             <w:tr>
-              <w:tblPrEx>
-                <w:tblCellMar>
-                  <w:top w:w="0" w:type="dxa"/>
-                  <w:bottom w:w="0" w:type="dxa"/>
-                </w:tblCellMar>
-              </w:tblPrEx>
               <w:tc>
                 <w:tcPr>
                   <w:tcW w:w="0" w:type="auto"/>
@@ -5017,12 +4977,6 @@
               </w:tc>
             </w:tr>
             <w:tr>
-              <w:tblPrEx>
-                <w:tblCellMar>
-                  <w:top w:w="0" w:type="dxa"/>
-                  <w:bottom w:w="0" w:type="dxa"/>
-                </w:tblCellMar>
-              </w:tblPrEx>
               <w:tc>
                 <w:tcPr>
                   <w:tcW w:w="0" w:type="auto"/>
@@ -5045,12 +4999,6 @@
               </w:tc>
             </w:tr>
             <w:tr>
-              <w:tblPrEx>
-                <w:tblCellMar>
-                  <w:top w:w="0" w:type="dxa"/>
-                  <w:bottom w:w="0" w:type="dxa"/>
-                </w:tblCellMar>
-              </w:tblPrEx>
               <w:tc>
                 <w:tcPr>
                   <w:tcW w:w="0" w:type="auto"/>
@@ -5073,12 +5021,6 @@
               </w:tc>
             </w:tr>
             <w:tr>
-              <w:tblPrEx>
-                <w:tblCellMar>
-                  <w:top w:w="0" w:type="dxa"/>
-                  <w:bottom w:w="0" w:type="dxa"/>
-                </w:tblCellMar>
-              </w:tblPrEx>
               <w:tc>
                 <w:tcPr>
                   <w:tcW w:w="0" w:type="auto"/>
@@ -5101,12 +5043,6 @@
               </w:tc>
             </w:tr>
             <w:tr>
-              <w:tblPrEx>
-                <w:tblCellMar>
-                  <w:top w:w="0" w:type="dxa"/>
-                  <w:bottom w:w="0" w:type="dxa"/>
-                </w:tblCellMar>
-              </w:tblPrEx>
               <w:tc>
                 <w:tcPr>
                   <w:tcW w:w="0" w:type="auto"/>
@@ -5129,12 +5065,6 @@
               </w:tc>
             </w:tr>
             <w:tr>
-              <w:tblPrEx>
-                <w:tblCellMar>
-                  <w:top w:w="0" w:type="dxa"/>
-                  <w:bottom w:w="0" w:type="dxa"/>
-                </w:tblCellMar>
-              </w:tblPrEx>
               <w:tc>
                 <w:tcPr>
                   <w:tcW w:w="0" w:type="auto"/>
@@ -5157,12 +5087,6 @@
               </w:tc>
             </w:tr>
             <w:tr>
-              <w:tblPrEx>
-                <w:tblCellMar>
-                  <w:top w:w="0" w:type="dxa"/>
-                  <w:bottom w:w="0" w:type="dxa"/>
-                </w:tblCellMar>
-              </w:tblPrEx>
               <w:tc>
                 <w:tcPr>
                   <w:tcW w:w="0" w:type="auto"/>
@@ -5219,12 +5143,6 @@
         <w:gridCol w:w="9060"/>
       </w:tblGrid>
       <w:tr>
-        <w:tblPrEx>
-          <w:tblCellMar>
-            <w:top w:w="0" w:type="dxa"/>
-            <w:bottom w:w="0" w:type="dxa"/>
-          </w:tblCellMar>
-        </w:tblPrEx>
         <w:tc>
           <w:tcPr>
             <w:tcW w:w="0" w:type="auto"/>
@@ -5237,12 +5155,6 @@
         </w:tc>
       </w:tr>
       <w:tr>
-        <w:tblPrEx>
-          <w:tblCellMar>
-            <w:top w:w="0" w:type="dxa"/>
-            <w:bottom w:w="0" w:type="dxa"/>
-          </w:tblCellMar>
-        </w:tblPrEx>
         <w:tc>
           <w:tcPr>
             <w:tcW w:w="0" w:type="auto"/>
@@ -5252,15 +5164,7 @@
               <w:jc w:val="center"/>
             </w:pPr>
             <w:r>
-              <w:t>Tests d'</w:t>
-            </w:r>
-            <w:proofErr w:type="spellStart"/>
-            <w:r>
-              <w:t>acceptance</w:t>
-            </w:r>
-            <w:proofErr w:type="spellEnd"/>
-            <w:r>
-              <w:t xml:space="preserve">: </w:t>
+              <w:t xml:space="preserve">Tests d'acceptance: </w:t>
             </w:r>
           </w:p>
           <w:tbl>
@@ -5277,12 +5181,6 @@
               <w:gridCol w:w="7560"/>
             </w:tblGrid>
             <w:tr>
-              <w:tblPrEx>
-                <w:tblCellMar>
-                  <w:top w:w="0" w:type="dxa"/>
-                  <w:bottom w:w="0" w:type="dxa"/>
-                </w:tblCellMar>
-              </w:tblPrEx>
               <w:tc>
                 <w:tcPr>
                   <w:tcW w:w="0" w:type="auto"/>
@@ -5311,12 +5209,6 @@
               </w:tc>
             </w:tr>
             <w:tr>
-              <w:tblPrEx>
-                <w:tblCellMar>
-                  <w:top w:w="0" w:type="dxa"/>
-                  <w:bottom w:w="0" w:type="dxa"/>
-                </w:tblCellMar>
-              </w:tblPrEx>
               <w:tc>
                 <w:tcPr>
                   <w:tcW w:w="0" w:type="auto"/>
@@ -5340,12 +5232,6 @@
               </w:tc>
             </w:tr>
             <w:tr>
-              <w:tblPrEx>
-                <w:tblCellMar>
-                  <w:top w:w="0" w:type="dxa"/>
-                  <w:bottom w:w="0" w:type="dxa"/>
-                </w:tblCellMar>
-              </w:tblPrEx>
               <w:tc>
                 <w:tcPr>
                   <w:tcW w:w="0" w:type="auto"/>
@@ -5368,12 +5254,6 @@
               </w:tc>
             </w:tr>
             <w:tr>
-              <w:tblPrEx>
-                <w:tblCellMar>
-                  <w:top w:w="0" w:type="dxa"/>
-                  <w:bottom w:w="0" w:type="dxa"/>
-                </w:tblCellMar>
-              </w:tblPrEx>
               <w:tc>
                 <w:tcPr>
                   <w:tcW w:w="0" w:type="auto"/>
@@ -5404,12 +5284,6 @@
               </w:tc>
             </w:tr>
             <w:tr>
-              <w:tblPrEx>
-                <w:tblCellMar>
-                  <w:top w:w="0" w:type="dxa"/>
-                  <w:bottom w:w="0" w:type="dxa"/>
-                </w:tblCellMar>
-              </w:tblPrEx>
               <w:tc>
                 <w:tcPr>
                   <w:tcW w:w="0" w:type="auto"/>
@@ -5432,12 +5306,6 @@
               </w:tc>
             </w:tr>
             <w:tr>
-              <w:tblPrEx>
-                <w:tblCellMar>
-                  <w:top w:w="0" w:type="dxa"/>
-                  <w:bottom w:w="0" w:type="dxa"/>
-                </w:tblCellMar>
-              </w:tblPrEx>
               <w:tc>
                 <w:tcPr>
                   <w:tcW w:w="0" w:type="auto"/>
@@ -5460,12 +5328,6 @@
               </w:tc>
             </w:tr>
             <w:tr>
-              <w:tblPrEx>
-                <w:tblCellMar>
-                  <w:top w:w="0" w:type="dxa"/>
-                  <w:bottom w:w="0" w:type="dxa"/>
-                </w:tblCellMar>
-              </w:tblPrEx>
               <w:tc>
                 <w:tcPr>
                   <w:tcW w:w="0" w:type="auto"/>
@@ -5488,12 +5350,6 @@
               </w:tc>
             </w:tr>
             <w:tr>
-              <w:tblPrEx>
-                <w:tblCellMar>
-                  <w:top w:w="0" w:type="dxa"/>
-                  <w:bottom w:w="0" w:type="dxa"/>
-                </w:tblCellMar>
-              </w:tblPrEx>
               <w:tc>
                 <w:tcPr>
                   <w:tcW w:w="0" w:type="auto"/>
@@ -5516,12 +5372,6 @@
               </w:tc>
             </w:tr>
             <w:tr>
-              <w:tblPrEx>
-                <w:tblCellMar>
-                  <w:top w:w="0" w:type="dxa"/>
-                  <w:bottom w:w="0" w:type="dxa"/>
-                </w:tblCellMar>
-              </w:tblPrEx>
               <w:tc>
                 <w:tcPr>
                   <w:tcW w:w="0" w:type="auto"/>
@@ -5544,12 +5394,6 @@
               </w:tc>
             </w:tr>
             <w:tr>
-              <w:tblPrEx>
-                <w:tblCellMar>
-                  <w:top w:w="0" w:type="dxa"/>
-                  <w:bottom w:w="0" w:type="dxa"/>
-                </w:tblCellMar>
-              </w:tblPrEx>
               <w:tc>
                 <w:tcPr>
                   <w:tcW w:w="0" w:type="auto"/>
@@ -5606,12 +5450,6 @@
         <w:gridCol w:w="9060"/>
       </w:tblGrid>
       <w:tr>
-        <w:tblPrEx>
-          <w:tblCellMar>
-            <w:top w:w="0" w:type="dxa"/>
-            <w:bottom w:w="0" w:type="dxa"/>
-          </w:tblCellMar>
-        </w:tblPrEx>
         <w:tc>
           <w:tcPr>
             <w:tcW w:w="0" w:type="auto"/>
@@ -5624,12 +5462,6 @@
         </w:tc>
       </w:tr>
       <w:tr>
-        <w:tblPrEx>
-          <w:tblCellMar>
-            <w:top w:w="0" w:type="dxa"/>
-            <w:bottom w:w="0" w:type="dxa"/>
-          </w:tblCellMar>
-        </w:tblPrEx>
         <w:tc>
           <w:tcPr>
             <w:tcW w:w="0" w:type="auto"/>
@@ -5639,15 +5471,7 @@
               <w:jc w:val="center"/>
             </w:pPr>
             <w:r>
-              <w:t>Tests d'</w:t>
-            </w:r>
-            <w:proofErr w:type="spellStart"/>
-            <w:r>
-              <w:t>acceptance</w:t>
-            </w:r>
-            <w:proofErr w:type="spellEnd"/>
-            <w:r>
-              <w:t xml:space="preserve">: </w:t>
+              <w:t xml:space="preserve">Tests d'acceptance: </w:t>
             </w:r>
           </w:p>
           <w:tbl>
@@ -5664,12 +5488,6 @@
               <w:gridCol w:w="7420"/>
             </w:tblGrid>
             <w:tr>
-              <w:tblPrEx>
-                <w:tblCellMar>
-                  <w:top w:w="0" w:type="dxa"/>
-                  <w:bottom w:w="0" w:type="dxa"/>
-                </w:tblCellMar>
-              </w:tblPrEx>
               <w:tc>
                 <w:tcPr>
                   <w:tcW w:w="0" w:type="auto"/>
@@ -5692,12 +5510,6 @@
               </w:tc>
             </w:tr>
             <w:tr>
-              <w:tblPrEx>
-                <w:tblCellMar>
-                  <w:top w:w="0" w:type="dxa"/>
-                  <w:bottom w:w="0" w:type="dxa"/>
-                </w:tblCellMar>
-              </w:tblPrEx>
               <w:tc>
                 <w:tcPr>
                   <w:tcW w:w="0" w:type="auto"/>
@@ -5720,12 +5532,6 @@
               </w:tc>
             </w:tr>
             <w:tr>
-              <w:tblPrEx>
-                <w:tblCellMar>
-                  <w:top w:w="0" w:type="dxa"/>
-                  <w:bottom w:w="0" w:type="dxa"/>
-                </w:tblCellMar>
-              </w:tblPrEx>
               <w:tc>
                 <w:tcPr>
                   <w:tcW w:w="0" w:type="auto"/>
@@ -5748,12 +5554,6 @@
               </w:tc>
             </w:tr>
             <w:tr>
-              <w:tblPrEx>
-                <w:tblCellMar>
-                  <w:top w:w="0" w:type="dxa"/>
-                  <w:bottom w:w="0" w:type="dxa"/>
-                </w:tblCellMar>
-              </w:tblPrEx>
               <w:tc>
                 <w:tcPr>
                   <w:tcW w:w="0" w:type="auto"/>
@@ -5776,12 +5576,6 @@
               </w:tc>
             </w:tr>
             <w:tr>
-              <w:tblPrEx>
-                <w:tblCellMar>
-                  <w:top w:w="0" w:type="dxa"/>
-                  <w:bottom w:w="0" w:type="dxa"/>
-                </w:tblCellMar>
-              </w:tblPrEx>
               <w:tc>
                 <w:tcPr>
                   <w:tcW w:w="0" w:type="auto"/>
@@ -5804,12 +5598,6 @@
               </w:tc>
             </w:tr>
             <w:tr>
-              <w:tblPrEx>
-                <w:tblCellMar>
-                  <w:top w:w="0" w:type="dxa"/>
-                  <w:bottom w:w="0" w:type="dxa"/>
-                </w:tblCellMar>
-              </w:tblPrEx>
               <w:tc>
                 <w:tcPr>
                   <w:tcW w:w="0" w:type="auto"/>
@@ -5832,12 +5620,6 @@
               </w:tc>
             </w:tr>
             <w:tr>
-              <w:tblPrEx>
-                <w:tblCellMar>
-                  <w:top w:w="0" w:type="dxa"/>
-                  <w:bottom w:w="0" w:type="dxa"/>
-                </w:tblCellMar>
-              </w:tblPrEx>
               <w:tc>
                 <w:tcPr>
                   <w:tcW w:w="0" w:type="auto"/>
@@ -5860,12 +5642,6 @@
               </w:tc>
             </w:tr>
             <w:tr>
-              <w:tblPrEx>
-                <w:tblCellMar>
-                  <w:top w:w="0" w:type="dxa"/>
-                  <w:bottom w:w="0" w:type="dxa"/>
-                </w:tblCellMar>
-              </w:tblPrEx>
               <w:tc>
                 <w:tcPr>
                   <w:tcW w:w="0" w:type="auto"/>
@@ -5888,12 +5664,6 @@
               </w:tc>
             </w:tr>
             <w:tr>
-              <w:tblPrEx>
-                <w:tblCellMar>
-                  <w:top w:w="0" w:type="dxa"/>
-                  <w:bottom w:w="0" w:type="dxa"/>
-                </w:tblCellMar>
-              </w:tblPrEx>
               <w:tc>
                 <w:tcPr>
                   <w:tcW w:w="0" w:type="auto"/>
@@ -5950,12 +5720,6 @@
         <w:gridCol w:w="9060"/>
       </w:tblGrid>
       <w:tr>
-        <w:tblPrEx>
-          <w:tblCellMar>
-            <w:top w:w="0" w:type="dxa"/>
-            <w:bottom w:w="0" w:type="dxa"/>
-          </w:tblCellMar>
-        </w:tblPrEx>
         <w:tc>
           <w:tcPr>
             <w:tcW w:w="0" w:type="auto"/>
@@ -5968,12 +5732,6 @@
         </w:tc>
       </w:tr>
       <w:tr>
-        <w:tblPrEx>
-          <w:tblCellMar>
-            <w:top w:w="0" w:type="dxa"/>
-            <w:bottom w:w="0" w:type="dxa"/>
-          </w:tblCellMar>
-        </w:tblPrEx>
         <w:tc>
           <w:tcPr>
             <w:tcW w:w="0" w:type="auto"/>
@@ -5983,15 +5741,7 @@
               <w:jc w:val="center"/>
             </w:pPr>
             <w:r>
-              <w:t>Tests d'</w:t>
-            </w:r>
-            <w:proofErr w:type="spellStart"/>
-            <w:r>
-              <w:t>acceptance</w:t>
-            </w:r>
-            <w:proofErr w:type="spellEnd"/>
-            <w:r>
-              <w:t xml:space="preserve">: </w:t>
+              <w:t xml:space="preserve">Tests d'acceptance: </w:t>
             </w:r>
           </w:p>
           <w:tbl>
@@ -6008,12 +5758,6 @@
               <w:gridCol w:w="6505"/>
             </w:tblGrid>
             <w:tr>
-              <w:tblPrEx>
-                <w:tblCellMar>
-                  <w:top w:w="0" w:type="dxa"/>
-                  <w:bottom w:w="0" w:type="dxa"/>
-                </w:tblCellMar>
-              </w:tblPrEx>
               <w:tc>
                 <w:tcPr>
                   <w:tcW w:w="0" w:type="auto"/>
@@ -6036,12 +5780,6 @@
               </w:tc>
             </w:tr>
             <w:tr>
-              <w:tblPrEx>
-                <w:tblCellMar>
-                  <w:top w:w="0" w:type="dxa"/>
-                  <w:bottom w:w="0" w:type="dxa"/>
-                </w:tblCellMar>
-              </w:tblPrEx>
               <w:tc>
                 <w:tcPr>
                   <w:tcW w:w="0" w:type="auto"/>
@@ -6064,12 +5802,6 @@
               </w:tc>
             </w:tr>
             <w:tr>
-              <w:tblPrEx>
-                <w:tblCellMar>
-                  <w:top w:w="0" w:type="dxa"/>
-                  <w:bottom w:w="0" w:type="dxa"/>
-                </w:tblCellMar>
-              </w:tblPrEx>
               <w:tc>
                 <w:tcPr>
                   <w:tcW w:w="0" w:type="auto"/>
@@ -6092,12 +5824,6 @@
               </w:tc>
             </w:tr>
             <w:tr>
-              <w:tblPrEx>
-                <w:tblCellMar>
-                  <w:top w:w="0" w:type="dxa"/>
-                  <w:bottom w:w="0" w:type="dxa"/>
-                </w:tblCellMar>
-              </w:tblPrEx>
               <w:tc>
                 <w:tcPr>
                   <w:tcW w:w="0" w:type="auto"/>
@@ -6120,12 +5846,6 @@
               </w:tc>
             </w:tr>
             <w:tr>
-              <w:tblPrEx>
-                <w:tblCellMar>
-                  <w:top w:w="0" w:type="dxa"/>
-                  <w:bottom w:w="0" w:type="dxa"/>
-                </w:tblCellMar>
-              </w:tblPrEx>
               <w:tc>
                 <w:tcPr>
                   <w:tcW w:w="0" w:type="auto"/>
@@ -6148,12 +5868,6 @@
               </w:tc>
             </w:tr>
             <w:tr>
-              <w:tblPrEx>
-                <w:tblCellMar>
-                  <w:top w:w="0" w:type="dxa"/>
-                  <w:bottom w:w="0" w:type="dxa"/>
-                </w:tblCellMar>
-              </w:tblPrEx>
               <w:tc>
                 <w:tcPr>
                   <w:tcW w:w="0" w:type="auto"/>
@@ -6176,12 +5890,6 @@
               </w:tc>
             </w:tr>
             <w:tr>
-              <w:tblPrEx>
-                <w:tblCellMar>
-                  <w:top w:w="0" w:type="dxa"/>
-                  <w:bottom w:w="0" w:type="dxa"/>
-                </w:tblCellMar>
-              </w:tblPrEx>
               <w:tc>
                 <w:tcPr>
                   <w:tcW w:w="0" w:type="auto"/>
@@ -6204,12 +5912,6 @@
               </w:tc>
             </w:tr>
             <w:tr>
-              <w:tblPrEx>
-                <w:tblCellMar>
-                  <w:top w:w="0" w:type="dxa"/>
-                  <w:bottom w:w="0" w:type="dxa"/>
-                </w:tblCellMar>
-              </w:tblPrEx>
               <w:tc>
                 <w:tcPr>
                   <w:tcW w:w="0" w:type="auto"/>
@@ -6232,12 +5934,6 @@
               </w:tc>
             </w:tr>
             <w:tr>
-              <w:tblPrEx>
-                <w:tblCellMar>
-                  <w:top w:w="0" w:type="dxa"/>
-                  <w:bottom w:w="0" w:type="dxa"/>
-                </w:tblCellMar>
-              </w:tblPrEx>
               <w:tc>
                 <w:tcPr>
                   <w:tcW w:w="0" w:type="auto"/>
@@ -6260,12 +5956,6 @@
               </w:tc>
             </w:tr>
             <w:tr>
-              <w:tblPrEx>
-                <w:tblCellMar>
-                  <w:top w:w="0" w:type="dxa"/>
-                  <w:bottom w:w="0" w:type="dxa"/>
-                </w:tblCellMar>
-              </w:tblPrEx>
               <w:tc>
                 <w:tcPr>
                   <w:tcW w:w="0" w:type="auto"/>
@@ -6322,12 +6012,6 @@
         <w:gridCol w:w="9060"/>
       </w:tblGrid>
       <w:tr>
-        <w:tblPrEx>
-          <w:tblCellMar>
-            <w:top w:w="0" w:type="dxa"/>
-            <w:bottom w:w="0" w:type="dxa"/>
-          </w:tblCellMar>
-        </w:tblPrEx>
         <w:tc>
           <w:tcPr>
             <w:tcW w:w="0" w:type="auto"/>
@@ -6340,12 +6024,6 @@
         </w:tc>
       </w:tr>
       <w:tr>
-        <w:tblPrEx>
-          <w:tblCellMar>
-            <w:top w:w="0" w:type="dxa"/>
-            <w:bottom w:w="0" w:type="dxa"/>
-          </w:tblCellMar>
-        </w:tblPrEx>
         <w:tc>
           <w:tcPr>
             <w:tcW w:w="0" w:type="auto"/>
@@ -6356,15 +6034,7 @@
             </w:pPr>
             <w:r>
               <w:lastRenderedPageBreak/>
-              <w:t>Tests d'</w:t>
-            </w:r>
-            <w:proofErr w:type="spellStart"/>
-            <w:r>
-              <w:t>acceptance</w:t>
-            </w:r>
-            <w:proofErr w:type="spellEnd"/>
-            <w:r>
-              <w:t xml:space="preserve">: </w:t>
+              <w:t xml:space="preserve">Tests d'acceptance: </w:t>
             </w:r>
           </w:p>
           <w:tbl>
@@ -6381,12 +6051,6 @@
               <w:gridCol w:w="6992"/>
             </w:tblGrid>
             <w:tr>
-              <w:tblPrEx>
-                <w:tblCellMar>
-                  <w:top w:w="0" w:type="dxa"/>
-                  <w:bottom w:w="0" w:type="dxa"/>
-                </w:tblCellMar>
-              </w:tblPrEx>
               <w:tc>
                 <w:tcPr>
                   <w:tcW w:w="0" w:type="auto"/>
@@ -6409,12 +6073,6 @@
               </w:tc>
             </w:tr>
             <w:tr>
-              <w:tblPrEx>
-                <w:tblCellMar>
-                  <w:top w:w="0" w:type="dxa"/>
-                  <w:bottom w:w="0" w:type="dxa"/>
-                </w:tblCellMar>
-              </w:tblPrEx>
               <w:tc>
                 <w:tcPr>
                   <w:tcW w:w="0" w:type="auto"/>
@@ -6437,12 +6095,6 @@
               </w:tc>
             </w:tr>
             <w:tr>
-              <w:tblPrEx>
-                <w:tblCellMar>
-                  <w:top w:w="0" w:type="dxa"/>
-                  <w:bottom w:w="0" w:type="dxa"/>
-                </w:tblCellMar>
-              </w:tblPrEx>
               <w:tc>
                 <w:tcPr>
                   <w:tcW w:w="0" w:type="auto"/>
@@ -6465,12 +6117,6 @@
               </w:tc>
             </w:tr>
             <w:tr>
-              <w:tblPrEx>
-                <w:tblCellMar>
-                  <w:top w:w="0" w:type="dxa"/>
-                  <w:bottom w:w="0" w:type="dxa"/>
-                </w:tblCellMar>
-              </w:tblPrEx>
               <w:tc>
                 <w:tcPr>
                   <w:tcW w:w="0" w:type="auto"/>
@@ -6493,12 +6139,6 @@
               </w:tc>
             </w:tr>
             <w:tr>
-              <w:tblPrEx>
-                <w:tblCellMar>
-                  <w:top w:w="0" w:type="dxa"/>
-                  <w:bottom w:w="0" w:type="dxa"/>
-                </w:tblCellMar>
-              </w:tblPrEx>
               <w:tc>
                 <w:tcPr>
                   <w:tcW w:w="0" w:type="auto"/>
@@ -6521,12 +6161,6 @@
               </w:tc>
             </w:tr>
             <w:tr>
-              <w:tblPrEx>
-                <w:tblCellMar>
-                  <w:top w:w="0" w:type="dxa"/>
-                  <w:bottom w:w="0" w:type="dxa"/>
-                </w:tblCellMar>
-              </w:tblPrEx>
               <w:tc>
                 <w:tcPr>
                   <w:tcW w:w="0" w:type="auto"/>
@@ -6549,12 +6183,6 @@
               </w:tc>
             </w:tr>
             <w:tr>
-              <w:tblPrEx>
-                <w:tblCellMar>
-                  <w:top w:w="0" w:type="dxa"/>
-                  <w:bottom w:w="0" w:type="dxa"/>
-                </w:tblCellMar>
-              </w:tblPrEx>
               <w:tc>
                 <w:tcPr>
                   <w:tcW w:w="0" w:type="auto"/>
@@ -6577,12 +6205,6 @@
               </w:tc>
             </w:tr>
             <w:tr>
-              <w:tblPrEx>
-                <w:tblCellMar>
-                  <w:top w:w="0" w:type="dxa"/>
-                  <w:bottom w:w="0" w:type="dxa"/>
-                </w:tblCellMar>
-              </w:tblPrEx>
               <w:tc>
                 <w:tcPr>
                   <w:tcW w:w="0" w:type="auto"/>
@@ -6605,12 +6227,6 @@
               </w:tc>
             </w:tr>
             <w:tr>
-              <w:tblPrEx>
-                <w:tblCellMar>
-                  <w:top w:w="0" w:type="dxa"/>
-                  <w:bottom w:w="0" w:type="dxa"/>
-                </w:tblCellMar>
-              </w:tblPrEx>
               <w:tc>
                 <w:tcPr>
                   <w:tcW w:w="0" w:type="auto"/>
@@ -6633,12 +6249,6 @@
               </w:tc>
             </w:tr>
             <w:tr>
-              <w:tblPrEx>
-                <w:tblCellMar>
-                  <w:top w:w="0" w:type="dxa"/>
-                  <w:bottom w:w="0" w:type="dxa"/>
-                </w:tblCellMar>
-              </w:tblPrEx>
               <w:tc>
                 <w:tcPr>
                   <w:tcW w:w="0" w:type="auto"/>
@@ -6661,12 +6271,6 @@
               </w:tc>
             </w:tr>
             <w:tr>
-              <w:tblPrEx>
-                <w:tblCellMar>
-                  <w:top w:w="0" w:type="dxa"/>
-                  <w:bottom w:w="0" w:type="dxa"/>
-                </w:tblCellMar>
-              </w:tblPrEx>
               <w:tc>
                 <w:tcPr>
                   <w:tcW w:w="0" w:type="auto"/>
@@ -6701,12 +6305,6 @@
               </w:tc>
             </w:tr>
             <w:tr>
-              <w:tblPrEx>
-                <w:tblCellMar>
-                  <w:top w:w="0" w:type="dxa"/>
-                  <w:bottom w:w="0" w:type="dxa"/>
-                </w:tblCellMar>
-              </w:tblPrEx>
               <w:tc>
                 <w:tcPr>
                   <w:tcW w:w="0" w:type="auto"/>
@@ -6729,12 +6327,6 @@
               </w:tc>
             </w:tr>
             <w:tr>
-              <w:tblPrEx>
-                <w:tblCellMar>
-                  <w:top w:w="0" w:type="dxa"/>
-                  <w:bottom w:w="0" w:type="dxa"/>
-                </w:tblCellMar>
-              </w:tblPrEx>
               <w:tc>
                 <w:tcPr>
                   <w:tcW w:w="0" w:type="auto"/>
@@ -6791,12 +6383,6 @@
         <w:gridCol w:w="9060"/>
       </w:tblGrid>
       <w:tr>
-        <w:tblPrEx>
-          <w:tblCellMar>
-            <w:top w:w="0" w:type="dxa"/>
-            <w:bottom w:w="0" w:type="dxa"/>
-          </w:tblCellMar>
-        </w:tblPrEx>
         <w:tc>
           <w:tcPr>
             <w:tcW w:w="0" w:type="auto"/>
@@ -6809,12 +6395,6 @@
         </w:tc>
       </w:tr>
       <w:tr>
-        <w:tblPrEx>
-          <w:tblCellMar>
-            <w:top w:w="0" w:type="dxa"/>
-            <w:bottom w:w="0" w:type="dxa"/>
-          </w:tblCellMar>
-        </w:tblPrEx>
         <w:tc>
           <w:tcPr>
             <w:tcW w:w="0" w:type="auto"/>
@@ -6824,15 +6404,7 @@
               <w:jc w:val="center"/>
             </w:pPr>
             <w:r>
-              <w:t>Tests d'</w:t>
-            </w:r>
-            <w:proofErr w:type="spellStart"/>
-            <w:r>
-              <w:t>acceptance</w:t>
-            </w:r>
-            <w:proofErr w:type="spellEnd"/>
-            <w:r>
-              <w:t xml:space="preserve">: </w:t>
+              <w:t xml:space="preserve">Tests d'acceptance: </w:t>
             </w:r>
           </w:p>
           <w:tbl>
@@ -6849,12 +6421,6 @@
               <w:gridCol w:w="7603"/>
             </w:tblGrid>
             <w:tr>
-              <w:tblPrEx>
-                <w:tblCellMar>
-                  <w:top w:w="0" w:type="dxa"/>
-                  <w:bottom w:w="0" w:type="dxa"/>
-                </w:tblCellMar>
-              </w:tblPrEx>
               <w:tc>
                 <w:tcPr>
                   <w:tcW w:w="0" w:type="auto"/>
@@ -6877,12 +6443,6 @@
               </w:tc>
             </w:tr>
             <w:tr>
-              <w:tblPrEx>
-                <w:tblCellMar>
-                  <w:top w:w="0" w:type="dxa"/>
-                  <w:bottom w:w="0" w:type="dxa"/>
-                </w:tblCellMar>
-              </w:tblPrEx>
               <w:tc>
                 <w:tcPr>
                   <w:tcW w:w="0" w:type="auto"/>
@@ -6905,12 +6465,6 @@
               </w:tc>
             </w:tr>
             <w:tr>
-              <w:tblPrEx>
-                <w:tblCellMar>
-                  <w:top w:w="0" w:type="dxa"/>
-                  <w:bottom w:w="0" w:type="dxa"/>
-                </w:tblCellMar>
-              </w:tblPrEx>
               <w:tc>
                 <w:tcPr>
                   <w:tcW w:w="0" w:type="auto"/>
@@ -6933,12 +6487,6 @@
               </w:tc>
             </w:tr>
             <w:tr>
-              <w:tblPrEx>
-                <w:tblCellMar>
-                  <w:top w:w="0" w:type="dxa"/>
-                  <w:bottom w:w="0" w:type="dxa"/>
-                </w:tblCellMar>
-              </w:tblPrEx>
               <w:tc>
                 <w:tcPr>
                   <w:tcW w:w="0" w:type="auto"/>
@@ -6975,12 +6523,6 @@
               </w:tc>
             </w:tr>
             <w:tr>
-              <w:tblPrEx>
-                <w:tblCellMar>
-                  <w:top w:w="0" w:type="dxa"/>
-                  <w:bottom w:w="0" w:type="dxa"/>
-                </w:tblCellMar>
-              </w:tblPrEx>
               <w:tc>
                 <w:tcPr>
                   <w:tcW w:w="0" w:type="auto"/>
@@ -7009,12 +6551,6 @@
               </w:tc>
             </w:tr>
             <w:tr>
-              <w:tblPrEx>
-                <w:tblCellMar>
-                  <w:top w:w="0" w:type="dxa"/>
-                  <w:bottom w:w="0" w:type="dxa"/>
-                </w:tblCellMar>
-              </w:tblPrEx>
               <w:tc>
                 <w:tcPr>
                   <w:tcW w:w="0" w:type="auto"/>
@@ -7049,12 +6585,6 @@
               </w:tc>
             </w:tr>
             <w:tr>
-              <w:tblPrEx>
-                <w:tblCellMar>
-                  <w:top w:w="0" w:type="dxa"/>
-                  <w:bottom w:w="0" w:type="dxa"/>
-                </w:tblCellMar>
-              </w:tblPrEx>
               <w:tc>
                 <w:tcPr>
                   <w:tcW w:w="0" w:type="auto"/>
@@ -7077,12 +6607,6 @@
               </w:tc>
             </w:tr>
             <w:tr>
-              <w:tblPrEx>
-                <w:tblCellMar>
-                  <w:top w:w="0" w:type="dxa"/>
-                  <w:bottom w:w="0" w:type="dxa"/>
-                </w:tblCellMar>
-              </w:tblPrEx>
               <w:tc>
                 <w:tcPr>
                   <w:tcW w:w="0" w:type="auto"/>
@@ -7147,12 +6671,6 @@
         <w:gridCol w:w="9060"/>
       </w:tblGrid>
       <w:tr>
-        <w:tblPrEx>
-          <w:tblCellMar>
-            <w:top w:w="0" w:type="dxa"/>
-            <w:bottom w:w="0" w:type="dxa"/>
-          </w:tblCellMar>
-        </w:tblPrEx>
         <w:tc>
           <w:tcPr>
             <w:tcW w:w="0" w:type="auto"/>
@@ -7165,12 +6683,6 @@
         </w:tc>
       </w:tr>
       <w:tr>
-        <w:tblPrEx>
-          <w:tblCellMar>
-            <w:top w:w="0" w:type="dxa"/>
-            <w:bottom w:w="0" w:type="dxa"/>
-          </w:tblCellMar>
-        </w:tblPrEx>
         <w:tc>
           <w:tcPr>
             <w:tcW w:w="0" w:type="auto"/>
@@ -7180,15 +6692,7 @@
               <w:jc w:val="center"/>
             </w:pPr>
             <w:r>
-              <w:t>Tests d'</w:t>
-            </w:r>
-            <w:proofErr w:type="spellStart"/>
-            <w:r>
-              <w:t>acceptance</w:t>
-            </w:r>
-            <w:proofErr w:type="spellEnd"/>
-            <w:r>
-              <w:t xml:space="preserve">: </w:t>
+              <w:t xml:space="preserve">Tests d'acceptance: </w:t>
             </w:r>
           </w:p>
           <w:tbl>
@@ -7205,12 +6709,6 @@
               <w:gridCol w:w="6795"/>
             </w:tblGrid>
             <w:tr>
-              <w:tblPrEx>
-                <w:tblCellMar>
-                  <w:top w:w="0" w:type="dxa"/>
-                  <w:bottom w:w="0" w:type="dxa"/>
-                </w:tblCellMar>
-              </w:tblPrEx>
               <w:tc>
                 <w:tcPr>
                   <w:tcW w:w="0" w:type="auto"/>
@@ -7233,12 +6731,6 @@
               </w:tc>
             </w:tr>
             <w:tr>
-              <w:tblPrEx>
-                <w:tblCellMar>
-                  <w:top w:w="0" w:type="dxa"/>
-                  <w:bottom w:w="0" w:type="dxa"/>
-                </w:tblCellMar>
-              </w:tblPrEx>
               <w:tc>
                 <w:tcPr>
                   <w:tcW w:w="0" w:type="auto"/>
@@ -7261,12 +6753,6 @@
               </w:tc>
             </w:tr>
             <w:tr>
-              <w:tblPrEx>
-                <w:tblCellMar>
-                  <w:top w:w="0" w:type="dxa"/>
-                  <w:bottom w:w="0" w:type="dxa"/>
-                </w:tblCellMar>
-              </w:tblPrEx>
               <w:tc>
                 <w:tcPr>
                   <w:tcW w:w="0" w:type="auto"/>
@@ -7289,12 +6775,6 @@
               </w:tc>
             </w:tr>
             <w:tr>
-              <w:tblPrEx>
-                <w:tblCellMar>
-                  <w:top w:w="0" w:type="dxa"/>
-                  <w:bottom w:w="0" w:type="dxa"/>
-                </w:tblCellMar>
-              </w:tblPrEx>
               <w:tc>
                 <w:tcPr>
                   <w:tcW w:w="0" w:type="auto"/>
@@ -7317,12 +6797,6 @@
               </w:tc>
             </w:tr>
             <w:tr>
-              <w:tblPrEx>
-                <w:tblCellMar>
-                  <w:top w:w="0" w:type="dxa"/>
-                  <w:bottom w:w="0" w:type="dxa"/>
-                </w:tblCellMar>
-              </w:tblPrEx>
               <w:tc>
                 <w:tcPr>
                   <w:tcW w:w="0" w:type="auto"/>
@@ -7345,12 +6819,6 @@
               </w:tc>
             </w:tr>
             <w:tr>
-              <w:tblPrEx>
-                <w:tblCellMar>
-                  <w:top w:w="0" w:type="dxa"/>
-                  <w:bottom w:w="0" w:type="dxa"/>
-                </w:tblCellMar>
-              </w:tblPrEx>
               <w:tc>
                 <w:tcPr>
                   <w:tcW w:w="0" w:type="auto"/>
@@ -7373,12 +6841,6 @@
               </w:tc>
             </w:tr>
             <w:tr>
-              <w:tblPrEx>
-                <w:tblCellMar>
-                  <w:top w:w="0" w:type="dxa"/>
-                  <w:bottom w:w="0" w:type="dxa"/>
-                </w:tblCellMar>
-              </w:tblPrEx>
               <w:tc>
                 <w:tcPr>
                   <w:tcW w:w="0" w:type="auto"/>
@@ -7401,12 +6863,6 @@
               </w:tc>
             </w:tr>
             <w:tr>
-              <w:tblPrEx>
-                <w:tblCellMar>
-                  <w:top w:w="0" w:type="dxa"/>
-                  <w:bottom w:w="0" w:type="dxa"/>
-                </w:tblCellMar>
-              </w:tblPrEx>
               <w:tc>
                 <w:tcPr>
                   <w:tcW w:w="0" w:type="auto"/>
@@ -7429,12 +6885,6 @@
               </w:tc>
             </w:tr>
             <w:tr>
-              <w:tblPrEx>
-                <w:tblCellMar>
-                  <w:top w:w="0" w:type="dxa"/>
-                  <w:bottom w:w="0" w:type="dxa"/>
-                </w:tblCellMar>
-              </w:tblPrEx>
               <w:tc>
                 <w:tcPr>
                   <w:tcW w:w="0" w:type="auto"/>
@@ -7457,12 +6907,6 @@
               </w:tc>
             </w:tr>
             <w:tr>
-              <w:tblPrEx>
-                <w:tblCellMar>
-                  <w:top w:w="0" w:type="dxa"/>
-                  <w:bottom w:w="0" w:type="dxa"/>
-                </w:tblCellMar>
-              </w:tblPrEx>
               <w:tc>
                 <w:tcPr>
                   <w:tcW w:w="0" w:type="auto"/>
@@ -7486,12 +6930,6 @@
               </w:tc>
             </w:tr>
             <w:tr>
-              <w:tblPrEx>
-                <w:tblCellMar>
-                  <w:top w:w="0" w:type="dxa"/>
-                  <w:bottom w:w="0" w:type="dxa"/>
-                </w:tblCellMar>
-              </w:tblPrEx>
               <w:tc>
                 <w:tcPr>
                   <w:tcW w:w="0" w:type="auto"/>
@@ -7548,12 +6986,6 @@
         <w:gridCol w:w="9060"/>
       </w:tblGrid>
       <w:tr>
-        <w:tblPrEx>
-          <w:tblCellMar>
-            <w:top w:w="0" w:type="dxa"/>
-            <w:bottom w:w="0" w:type="dxa"/>
-          </w:tblCellMar>
-        </w:tblPrEx>
         <w:tc>
           <w:tcPr>
             <w:tcW w:w="0" w:type="auto"/>
@@ -7566,12 +6998,6 @@
         </w:tc>
       </w:tr>
       <w:tr>
-        <w:tblPrEx>
-          <w:tblCellMar>
-            <w:top w:w="0" w:type="dxa"/>
-            <w:bottom w:w="0" w:type="dxa"/>
-          </w:tblCellMar>
-        </w:tblPrEx>
         <w:tc>
           <w:tcPr>
             <w:tcW w:w="0" w:type="auto"/>
@@ -7581,15 +7007,7 @@
               <w:jc w:val="center"/>
             </w:pPr>
             <w:r>
-              <w:t>Tests d'</w:t>
-            </w:r>
-            <w:proofErr w:type="spellStart"/>
-            <w:r>
-              <w:t>acceptance</w:t>
-            </w:r>
-            <w:proofErr w:type="spellEnd"/>
-            <w:r>
-              <w:t xml:space="preserve">: </w:t>
+              <w:t xml:space="preserve">Tests d'acceptance: </w:t>
             </w:r>
           </w:p>
           <w:tbl>
@@ -7606,12 +7024,6 @@
               <w:gridCol w:w="7214"/>
             </w:tblGrid>
             <w:tr>
-              <w:tblPrEx>
-                <w:tblCellMar>
-                  <w:top w:w="0" w:type="dxa"/>
-                  <w:bottom w:w="0" w:type="dxa"/>
-                </w:tblCellMar>
-              </w:tblPrEx>
               <w:tc>
                 <w:tcPr>
                   <w:tcW w:w="0" w:type="auto"/>
@@ -7634,12 +7046,6 @@
               </w:tc>
             </w:tr>
             <w:tr>
-              <w:tblPrEx>
-                <w:tblCellMar>
-                  <w:top w:w="0" w:type="dxa"/>
-                  <w:bottom w:w="0" w:type="dxa"/>
-                </w:tblCellMar>
-              </w:tblPrEx>
               <w:tc>
                 <w:tcPr>
                   <w:tcW w:w="0" w:type="auto"/>
@@ -7662,12 +7068,6 @@
               </w:tc>
             </w:tr>
             <w:tr>
-              <w:tblPrEx>
-                <w:tblCellMar>
-                  <w:top w:w="0" w:type="dxa"/>
-                  <w:bottom w:w="0" w:type="dxa"/>
-                </w:tblCellMar>
-              </w:tblPrEx>
               <w:tc>
                 <w:tcPr>
                   <w:tcW w:w="0" w:type="auto"/>
@@ -7690,12 +7090,6 @@
               </w:tc>
             </w:tr>
             <w:tr>
-              <w:tblPrEx>
-                <w:tblCellMar>
-                  <w:top w:w="0" w:type="dxa"/>
-                  <w:bottom w:w="0" w:type="dxa"/>
-                </w:tblCellMar>
-              </w:tblPrEx>
               <w:tc>
                 <w:tcPr>
                   <w:tcW w:w="0" w:type="auto"/>
@@ -7718,12 +7112,6 @@
               </w:tc>
             </w:tr>
             <w:tr>
-              <w:tblPrEx>
-                <w:tblCellMar>
-                  <w:top w:w="0" w:type="dxa"/>
-                  <w:bottom w:w="0" w:type="dxa"/>
-                </w:tblCellMar>
-              </w:tblPrEx>
               <w:tc>
                 <w:tcPr>
                   <w:tcW w:w="0" w:type="auto"/>
@@ -7748,12 +7136,6 @@
               </w:tc>
             </w:tr>
             <w:tr>
-              <w:tblPrEx>
-                <w:tblCellMar>
-                  <w:top w:w="0" w:type="dxa"/>
-                  <w:bottom w:w="0" w:type="dxa"/>
-                </w:tblCellMar>
-              </w:tblPrEx>
               <w:tc>
                 <w:tcPr>
                   <w:tcW w:w="0" w:type="auto"/>
@@ -7776,12 +7158,6 @@
               </w:tc>
             </w:tr>
             <w:tr>
-              <w:tblPrEx>
-                <w:tblCellMar>
-                  <w:top w:w="0" w:type="dxa"/>
-                  <w:bottom w:w="0" w:type="dxa"/>
-                </w:tblCellMar>
-              </w:tblPrEx>
               <w:tc>
                 <w:tcPr>
                   <w:tcW w:w="0" w:type="auto"/>
@@ -7804,12 +7180,6 @@
               </w:tc>
             </w:tr>
             <w:tr>
-              <w:tblPrEx>
-                <w:tblCellMar>
-                  <w:top w:w="0" w:type="dxa"/>
-                  <w:bottom w:w="0" w:type="dxa"/>
-                </w:tblCellMar>
-              </w:tblPrEx>
               <w:tc>
                 <w:tcPr>
                   <w:tcW w:w="0" w:type="auto"/>
@@ -7840,12 +7210,6 @@
               </w:tc>
             </w:tr>
             <w:tr>
-              <w:tblPrEx>
-                <w:tblCellMar>
-                  <w:top w:w="0" w:type="dxa"/>
-                  <w:bottom w:w="0" w:type="dxa"/>
-                </w:tblCellMar>
-              </w:tblPrEx>
               <w:tc>
                 <w:tcPr>
                   <w:tcW w:w="0" w:type="auto"/>
@@ -7868,12 +7232,6 @@
               </w:tc>
             </w:tr>
             <w:tr>
-              <w:tblPrEx>
-                <w:tblCellMar>
-                  <w:top w:w="0" w:type="dxa"/>
-                  <w:bottom w:w="0" w:type="dxa"/>
-                </w:tblCellMar>
-              </w:tblPrEx>
               <w:tc>
                 <w:tcPr>
                   <w:tcW w:w="0" w:type="auto"/>
@@ -7896,12 +7254,6 @@
               </w:tc>
             </w:tr>
             <w:tr>
-              <w:tblPrEx>
-                <w:tblCellMar>
-                  <w:top w:w="0" w:type="dxa"/>
-                  <w:bottom w:w="0" w:type="dxa"/>
-                </w:tblCellMar>
-              </w:tblPrEx>
               <w:tc>
                 <w:tcPr>
                   <w:tcW w:w="0" w:type="auto"/>
@@ -7950,12 +7302,6 @@
               </w:tc>
             </w:tr>
             <w:tr>
-              <w:tblPrEx>
-                <w:tblCellMar>
-                  <w:top w:w="0" w:type="dxa"/>
-                  <w:bottom w:w="0" w:type="dxa"/>
-                </w:tblCellMar>
-              </w:tblPrEx>
               <w:tc>
                 <w:tcPr>
                   <w:tcW w:w="0" w:type="auto"/>
@@ -8012,38 +7358,18 @@
         <w:gridCol w:w="9060"/>
       </w:tblGrid>
       <w:tr>
-        <w:tblPrEx>
-          <w:tblCellMar>
-            <w:top w:w="0" w:type="dxa"/>
-            <w:bottom w:w="0" w:type="dxa"/>
-          </w:tblCellMar>
-        </w:tblPrEx>
         <w:tc>
           <w:tcPr>
             <w:tcW w:w="0" w:type="auto"/>
           </w:tcPr>
           <w:p>
             <w:r>
-              <w:t>En tant que chef d'entreprise Je veux un grand open-</w:t>
-            </w:r>
-            <w:proofErr w:type="spellStart"/>
-            <w:r>
-              <w:t>space</w:t>
-            </w:r>
-            <w:proofErr w:type="spellEnd"/>
-            <w:r>
-              <w:t xml:space="preserve"> Pour que mes employés puissent travailler.</w:t>
+              <w:t>En tant que chef d'entreprise Je veux un grand open-space Pour que mes employés puissent travailler.</w:t>
             </w:r>
           </w:p>
         </w:tc>
       </w:tr>
       <w:tr>
-        <w:tblPrEx>
-          <w:tblCellMar>
-            <w:top w:w="0" w:type="dxa"/>
-            <w:bottom w:w="0" w:type="dxa"/>
-          </w:tblCellMar>
-        </w:tblPrEx>
         <w:tc>
           <w:tcPr>
             <w:tcW w:w="0" w:type="auto"/>
@@ -8053,15 +7379,7 @@
               <w:jc w:val="center"/>
             </w:pPr>
             <w:r>
-              <w:t>Tests d'</w:t>
-            </w:r>
-            <w:proofErr w:type="spellStart"/>
-            <w:r>
-              <w:t>acceptance</w:t>
-            </w:r>
-            <w:proofErr w:type="spellEnd"/>
-            <w:r>
-              <w:t xml:space="preserve">: </w:t>
+              <w:t xml:space="preserve">Tests d'acceptance: </w:t>
             </w:r>
           </w:p>
           <w:tbl>
@@ -8078,12 +7396,6 @@
               <w:gridCol w:w="7277"/>
             </w:tblGrid>
             <w:tr>
-              <w:tblPrEx>
-                <w:tblCellMar>
-                  <w:top w:w="0" w:type="dxa"/>
-                  <w:bottom w:w="0" w:type="dxa"/>
-                </w:tblCellMar>
-              </w:tblPrEx>
               <w:tc>
                 <w:tcPr>
                   <w:tcW w:w="0" w:type="auto"/>
@@ -8106,12 +7418,6 @@
               </w:tc>
             </w:tr>
             <w:tr>
-              <w:tblPrEx>
-                <w:tblCellMar>
-                  <w:top w:w="0" w:type="dxa"/>
-                  <w:bottom w:w="0" w:type="dxa"/>
-                </w:tblCellMar>
-              </w:tblPrEx>
               <w:tc>
                 <w:tcPr>
                   <w:tcW w:w="0" w:type="auto"/>
@@ -8134,12 +7440,6 @@
               </w:tc>
             </w:tr>
             <w:tr>
-              <w:tblPrEx>
-                <w:tblCellMar>
-                  <w:top w:w="0" w:type="dxa"/>
-                  <w:bottom w:w="0" w:type="dxa"/>
-                </w:tblCellMar>
-              </w:tblPrEx>
               <w:tc>
                 <w:tcPr>
                   <w:tcW w:w="0" w:type="auto"/>
@@ -8162,12 +7462,6 @@
               </w:tc>
             </w:tr>
             <w:tr>
-              <w:tblPrEx>
-                <w:tblCellMar>
-                  <w:top w:w="0" w:type="dxa"/>
-                  <w:bottom w:w="0" w:type="dxa"/>
-                </w:tblCellMar>
-              </w:tblPrEx>
               <w:tc>
                 <w:tcPr>
                   <w:tcW w:w="0" w:type="auto"/>
@@ -8190,12 +7484,6 @@
               </w:tc>
             </w:tr>
             <w:tr>
-              <w:tblPrEx>
-                <w:tblCellMar>
-                  <w:top w:w="0" w:type="dxa"/>
-                  <w:bottom w:w="0" w:type="dxa"/>
-                </w:tblCellMar>
-              </w:tblPrEx>
               <w:tc>
                 <w:tcPr>
                   <w:tcW w:w="0" w:type="auto"/>
@@ -8218,12 +7506,6 @@
               </w:tc>
             </w:tr>
             <w:tr>
-              <w:tblPrEx>
-                <w:tblCellMar>
-                  <w:top w:w="0" w:type="dxa"/>
-                  <w:bottom w:w="0" w:type="dxa"/>
-                </w:tblCellMar>
-              </w:tblPrEx>
               <w:tc>
                 <w:tcPr>
                   <w:tcW w:w="0" w:type="auto"/>
@@ -8246,12 +7528,6 @@
               </w:tc>
             </w:tr>
             <w:tr>
-              <w:tblPrEx>
-                <w:tblCellMar>
-                  <w:top w:w="0" w:type="dxa"/>
-                  <w:bottom w:w="0" w:type="dxa"/>
-                </w:tblCellMar>
-              </w:tblPrEx>
               <w:tc>
                 <w:tcPr>
                   <w:tcW w:w="0" w:type="auto"/>
@@ -8274,12 +7550,6 @@
               </w:tc>
             </w:tr>
             <w:tr>
-              <w:tblPrEx>
-                <w:tblCellMar>
-                  <w:top w:w="0" w:type="dxa"/>
-                  <w:bottom w:w="0" w:type="dxa"/>
-                </w:tblCellMar>
-              </w:tblPrEx>
               <w:tc>
                 <w:tcPr>
                   <w:tcW w:w="0" w:type="auto"/>
@@ -8302,12 +7572,6 @@
               </w:tc>
             </w:tr>
             <w:tr>
-              <w:tblPrEx>
-                <w:tblCellMar>
-                  <w:top w:w="0" w:type="dxa"/>
-                  <w:bottom w:w="0" w:type="dxa"/>
-                </w:tblCellMar>
-              </w:tblPrEx>
               <w:tc>
                 <w:tcPr>
                   <w:tcW w:w="0" w:type="auto"/>
@@ -8330,12 +7594,6 @@
               </w:tc>
             </w:tr>
             <w:tr>
-              <w:tblPrEx>
-                <w:tblCellMar>
-                  <w:top w:w="0" w:type="dxa"/>
-                  <w:bottom w:w="0" w:type="dxa"/>
-                </w:tblCellMar>
-              </w:tblPrEx>
               <w:tc>
                 <w:tcPr>
                   <w:tcW w:w="0" w:type="auto"/>
@@ -8358,12 +7616,6 @@
               </w:tc>
             </w:tr>
             <w:tr>
-              <w:tblPrEx>
-                <w:tblCellMar>
-                  <w:top w:w="0" w:type="dxa"/>
-                  <w:bottom w:w="0" w:type="dxa"/>
-                </w:tblCellMar>
-              </w:tblPrEx>
               <w:tc>
                 <w:tcPr>
                   <w:tcW w:w="0" w:type="auto"/>
@@ -8386,12 +7638,6 @@
               </w:tc>
             </w:tr>
             <w:tr>
-              <w:tblPrEx>
-                <w:tblCellMar>
-                  <w:top w:w="0" w:type="dxa"/>
-                  <w:bottom w:w="0" w:type="dxa"/>
-                </w:tblCellMar>
-              </w:tblPrEx>
               <w:tc>
                 <w:tcPr>
                   <w:tcW w:w="0" w:type="auto"/>
@@ -8414,12 +7660,6 @@
               </w:tc>
             </w:tr>
             <w:tr>
-              <w:tblPrEx>
-                <w:tblCellMar>
-                  <w:top w:w="0" w:type="dxa"/>
-                  <w:bottom w:w="0" w:type="dxa"/>
-                </w:tblCellMar>
-              </w:tblPrEx>
               <w:tc>
                 <w:tcPr>
                   <w:tcW w:w="0" w:type="auto"/>
@@ -8442,12 +7682,6 @@
               </w:tc>
             </w:tr>
             <w:tr>
-              <w:tblPrEx>
-                <w:tblCellMar>
-                  <w:top w:w="0" w:type="dxa"/>
-                  <w:bottom w:w="0" w:type="dxa"/>
-                </w:tblCellMar>
-              </w:tblPrEx>
               <w:tc>
                 <w:tcPr>
                   <w:tcW w:w="0" w:type="auto"/>
@@ -8470,12 +7704,6 @@
               </w:tc>
             </w:tr>
             <w:tr>
-              <w:tblPrEx>
-                <w:tblCellMar>
-                  <w:top w:w="0" w:type="dxa"/>
-                  <w:bottom w:w="0" w:type="dxa"/>
-                </w:tblCellMar>
-              </w:tblPrEx>
               <w:tc>
                 <w:tcPr>
                   <w:tcW w:w="0" w:type="auto"/>
@@ -8509,10 +7737,430 @@
     </w:p>
     <w:p>
       <w:pPr>
+        <w:pStyle w:val="Titre2"/>
+      </w:pPr>
+      <w:bookmarkStart w:id="22" w:name="_Toc532179959"/>
+      <w:bookmarkStart w:id="23" w:name="_Toc165969643"/>
+      <w:r>
+        <w:lastRenderedPageBreak/>
+        <w:t>Propositions</w:t>
+      </w:r>
+    </w:p>
+    <w:p>
+      <w:pPr>
+        <w:pStyle w:val="Titre3"/>
+      </w:pPr>
+      <w:r>
+        <w:t>Studio 5eme étage</w:t>
+      </w:r>
+    </w:p>
+    <w:tbl>
+      <w:tblPr>
+        <w:tblW w:w="100" w:type="auto"/>
+        <w:tblBorders>
+          <w:top w:val="single" w:sz="4" w:space="0" w:color="auto"/>
+          <w:left w:val="single" w:sz="4" w:space="0" w:color="auto"/>
+          <w:bottom w:val="single" w:sz="4" w:space="0" w:color="auto"/>
+          <w:right w:val="single" w:sz="4" w:space="0" w:color="auto"/>
+          <w:insideH w:val="single" w:sz="4" w:space="0" w:color="auto"/>
+          <w:insideV w:val="single" w:sz="4" w:space="0" w:color="auto"/>
+        </w:tblBorders>
+        <w:tblCellMar>
+          <w:left w:w="10" w:type="dxa"/>
+          <w:right w:w="10" w:type="dxa"/>
+        </w:tblCellMar>
+        <w:tblLook w:val="0000" w:firstRow="0" w:lastRow="0" w:firstColumn="0" w:lastColumn="0" w:noHBand="0" w:noVBand="0"/>
+      </w:tblPr>
+      <w:tblGrid>
+        <w:gridCol w:w="9060"/>
+      </w:tblGrid>
+      <w:tr>
+        <w:tc>
+          <w:tcPr>
+            <w:tcW w:w="0" w:type="auto"/>
+          </w:tcPr>
+          <w:p>
+            <w:r>
+              <w:t>En tant que locataire de l'immeuble je veux un studio pour dormir et m'amuser.</w:t>
+            </w:r>
+          </w:p>
+        </w:tc>
+      </w:tr>
+      <w:tr>
+        <w:tc>
+          <w:tcPr>
+            <w:tcW w:w="0" w:type="auto"/>
+          </w:tcPr>
+          <w:p>
+            <w:pPr>
+              <w:jc w:val="center"/>
+            </w:pPr>
+            <w:r>
+              <w:t xml:space="preserve">Tests </w:t>
+            </w:r>
+            <w:r>
+              <w:t>d’acceptance :</w:t>
+            </w:r>
+            <w:r>
+              <w:t xml:space="preserve"> </w:t>
+            </w:r>
+          </w:p>
+          <w:tbl>
+            <w:tblPr>
+              <w:tblW w:w="100" w:type="auto"/>
+              <w:tblCellMar>
+                <w:left w:w="10" w:type="dxa"/>
+                <w:right w:w="10" w:type="dxa"/>
+              </w:tblCellMar>
+              <w:tblLook w:val="0000" w:firstRow="0" w:lastRow="0" w:firstColumn="0" w:lastColumn="0" w:noHBand="0" w:noVBand="0"/>
+            </w:tblPr>
+            <w:tblGrid>
+              <w:gridCol w:w="1606"/>
+              <w:gridCol w:w="7434"/>
+            </w:tblGrid>
+            <w:tr>
+              <w:tc>
+                <w:tcPr>
+                  <w:tcW w:w="0" w:type="auto"/>
+                </w:tcPr>
+                <w:p>
+                  <w:r>
+                    <w:t>Dimensions</w:t>
+                  </w:r>
+                </w:p>
+              </w:tc>
+              <w:tc>
+                <w:tcPr>
+                  <w:tcW w:w="0" w:type="auto"/>
+                </w:tcPr>
+                <w:p>
+                  <w:r>
+                    <w:t xml:space="preserve">Il </w:t>
+                  </w:r>
+                  <w:r>
+                    <w:t>n’y</w:t>
+                  </w:r>
+                  <w:r>
+                    <w:t xml:space="preserve"> a </w:t>
+                  </w:r>
+                  <w:r>
+                    <w:t>qu’une seule pièce</w:t>
+                  </w:r>
+                  <w:r>
+                    <w:t xml:space="preserve"> et elle mesure 12x9m.</w:t>
+                  </w:r>
+                </w:p>
+              </w:tc>
+            </w:tr>
+            <w:tr>
+              <w:tc>
+                <w:tcPr>
+                  <w:tcW w:w="0" w:type="auto"/>
+                </w:tcPr>
+                <w:p>
+                  <w:r>
+                    <w:t>Emplacement</w:t>
+                  </w:r>
+                </w:p>
+              </w:tc>
+              <w:tc>
+                <w:tcPr>
+                  <w:tcW w:w="0" w:type="auto"/>
+                </w:tcPr>
+                <w:p>
+                  <w:r>
+                    <w:t xml:space="preserve">Le studio se trouve au 5ème étage au </w:t>
+                  </w:r>
+                  <w:r>
+                    <w:t>sud-est</w:t>
+                  </w:r>
+                  <w:r>
+                    <w:t>.</w:t>
+                  </w:r>
+                </w:p>
+              </w:tc>
+            </w:tr>
+            <w:tr>
+              <w:tc>
+                <w:tcPr>
+                  <w:tcW w:w="0" w:type="auto"/>
+                </w:tcPr>
+                <w:p>
+                  <w:r>
+                    <w:t>Porte</w:t>
+                  </w:r>
+                </w:p>
+              </w:tc>
+              <w:tc>
+                <w:tcPr>
+                  <w:tcW w:w="0" w:type="auto"/>
+                </w:tcPr>
+                <w:p>
+                  <w:r>
+                    <w:t>La porte est en bois et elle se trouve au milieu du mur sud du studio.</w:t>
+                  </w:r>
+                </w:p>
+              </w:tc>
+            </w:tr>
+            <w:tr>
+              <w:tc>
+                <w:tcPr>
+                  <w:tcW w:w="0" w:type="auto"/>
+                </w:tcPr>
+                <w:p>
+                  <w:r>
+                    <w:t>Mur et plafond</w:t>
+                  </w:r>
+                </w:p>
+              </w:tc>
+              <w:tc>
+                <w:tcPr>
+                  <w:tcW w:w="0" w:type="auto"/>
+                </w:tcPr>
+                <w:p>
+                  <w:r>
+                    <w:t>Les murs et le plafond sont en crépi</w:t>
+                  </w:r>
+                  <w:r>
+                    <w:t>.</w:t>
+                  </w:r>
+                </w:p>
+              </w:tc>
+            </w:tr>
+            <w:tr>
+              <w:tc>
+                <w:tcPr>
+                  <w:tcW w:w="0" w:type="auto"/>
+                </w:tcPr>
+                <w:p>
+                  <w:r>
+                    <w:t>Table</w:t>
+                  </w:r>
+                </w:p>
+              </w:tc>
+              <w:tc>
+                <w:tcPr>
+                  <w:tcW w:w="0" w:type="auto"/>
+                </w:tcPr>
+                <w:p>
+                  <w:r>
+                    <w:t>Quand je rentre dans le studio au milieu il y a une table en bois de 3x1,5x1,2m</w:t>
+                  </w:r>
+                  <w:r>
+                    <w:t>.</w:t>
+                  </w:r>
+                </w:p>
+              </w:tc>
+            </w:tr>
+            <w:tr>
+              <w:tc>
+                <w:tcPr>
+                  <w:tcW w:w="0" w:type="auto"/>
+                </w:tcPr>
+                <w:p>
+                  <w:r>
+                    <w:t>Chaises</w:t>
+                  </w:r>
+                </w:p>
+              </w:tc>
+              <w:tc>
+                <w:tcPr>
+                  <w:tcW w:w="0" w:type="auto"/>
+                </w:tcPr>
+                <w:p>
+                  <w:r>
+                    <w:t xml:space="preserve">Disposer proportionnellement il </w:t>
+                  </w:r>
+                  <w:r>
+                    <w:t>y a</w:t>
+                  </w:r>
+                  <w:r>
+                    <w:t xml:space="preserve"> 6 chaises en bois autour de la table</w:t>
+                  </w:r>
+                </w:p>
+              </w:tc>
+            </w:tr>
+            <w:tr>
+              <w:tc>
+                <w:tcPr>
+                  <w:tcW w:w="0" w:type="auto"/>
+                </w:tcPr>
+                <w:p>
+                  <w:r>
+                    <w:t>Lit</w:t>
+                  </w:r>
+                </w:p>
+              </w:tc>
+              <w:tc>
+                <w:tcPr>
+                  <w:tcW w:w="0" w:type="auto"/>
+                </w:tcPr>
+                <w:p>
+                  <w:r>
+                    <w:t>Dans le coin supérieur gauche quand je rentre dans le studio il y a un lit double de 220x180x100cm</w:t>
+                  </w:r>
+                </w:p>
+              </w:tc>
+            </w:tr>
+            <w:tr>
+              <w:tc>
+                <w:tcPr>
+                  <w:tcW w:w="0" w:type="auto"/>
+                </w:tcPr>
+                <w:p>
+                  <w:r>
+                    <w:t>Bureaux</w:t>
+                  </w:r>
+                </w:p>
+              </w:tc>
+              <w:tc>
+                <w:tcPr>
+                  <w:tcW w:w="0" w:type="auto"/>
+                </w:tcPr>
+                <w:p>
+                  <w:r>
+                    <w:t xml:space="preserve">Dans </w:t>
+                  </w:r>
+                  <w:r>
+                    <w:t>le coin supérieur</w:t>
+                  </w:r>
+                  <w:r>
+                    <w:t xml:space="preserve"> gauche quand je rentre dans la pièce il </w:t>
+                  </w:r>
+                  <w:r>
+                    <w:t>y a</w:t>
+                  </w:r>
+                  <w:r>
+                    <w:t xml:space="preserve"> </w:t>
+                  </w:r>
+                  <w:r>
+                    <w:t>un bureau</w:t>
+                  </w:r>
+                  <w:r>
+                    <w:t xml:space="preserve"> de 120x70x100cm et une chaise de bureaux noir.</w:t>
+                  </w:r>
+                </w:p>
+              </w:tc>
+            </w:tr>
+            <w:tr>
+              <w:tc>
+                <w:tcPr>
+                  <w:tcW w:w="0" w:type="auto"/>
+                </w:tcPr>
+                <w:p>
+                  <w:r>
+                    <w:t>Bureaux</w:t>
+                  </w:r>
+                </w:p>
+              </w:tc>
+              <w:tc>
+                <w:tcPr>
+                  <w:tcW w:w="0" w:type="auto"/>
+                </w:tcPr>
+                <w:p>
+                  <w:r>
+                    <w:t xml:space="preserve">Sur </w:t>
+                  </w:r>
+                  <w:r>
+                    <w:t>le bureau</w:t>
+                  </w:r>
+                  <w:r>
+                    <w:t xml:space="preserve"> il y a un pc noir, un écran, un clavier et une souris.</w:t>
+                  </w:r>
+                </w:p>
+              </w:tc>
+            </w:tr>
+            <w:tr>
+              <w:tc>
+                <w:tcPr>
+                  <w:tcW w:w="0" w:type="auto"/>
+                </w:tcPr>
+                <w:p>
+                  <w:r>
+                    <w:t>Cuisine</w:t>
+                  </w:r>
+                </w:p>
+              </w:tc>
+              <w:tc>
+                <w:tcPr>
+                  <w:tcW w:w="0" w:type="auto"/>
+                </w:tcPr>
+                <w:p>
+                  <w:r>
+                    <w:t xml:space="preserve">Dans </w:t>
+                  </w:r>
+                  <w:r>
+                    <w:t>le coin</w:t>
+                  </w:r>
+                  <w:r>
+                    <w:t xml:space="preserve"> inferieur droit quand je rentre dans la pièce il y a une cuisine composer d'un </w:t>
+                  </w:r>
+                  <w:r>
+                    <w:t>lave-vaisselle</w:t>
+                  </w:r>
+                  <w:r>
+                    <w:t>, d'un four d'un lavabo.</w:t>
+                  </w:r>
+                </w:p>
+              </w:tc>
+            </w:tr>
+            <w:tr>
+              <w:tc>
+                <w:tcPr>
+                  <w:tcW w:w="0" w:type="auto"/>
+                </w:tcPr>
+                <w:p>
+                  <w:r>
+                    <w:t>Dimensions et place</w:t>
+                  </w:r>
+                </w:p>
+              </w:tc>
+              <w:tc>
+                <w:tcPr>
+                  <w:tcW w:w="0" w:type="auto"/>
+                </w:tcPr>
+                <w:p>
+                  <w:r>
+                    <w:t xml:space="preserve">Contre le mur il y a le lavabo de 100x100x100cm, 50cm à sa droite il y a le </w:t>
+                  </w:r>
+                  <w:r>
+                    <w:t>lave-vaisselle</w:t>
+                  </w:r>
+                  <w:r>
+                    <w:t xml:space="preserve"> de 100x100x100cm et à droite du </w:t>
+                  </w:r>
+                  <w:r>
+                    <w:t>lave-vaisselle</w:t>
+                  </w:r>
+                  <w:r>
+                    <w:t xml:space="preserve"> il y a le four qui fait </w:t>
+                  </w:r>
+                  <w:proofErr w:type="gramStart"/>
+                  <w:r>
+                    <w:t>la même dimensions</w:t>
+                  </w:r>
+                  <w:proofErr w:type="gramEnd"/>
+                  <w:r>
+                    <w:t>.</w:t>
+                  </w:r>
+                </w:p>
+              </w:tc>
+            </w:tr>
+          </w:tbl>
+          <w:p/>
+        </w:tc>
+      </w:tr>
+    </w:tbl>
+    <w:p>
+      <w:pPr>
         <w:pStyle w:val="Retraitcorpsdetexte"/>
-      </w:pPr>
-      <w:bookmarkStart w:id="23" w:name="_Toc532179959"/>
-      <w:bookmarkStart w:id="24" w:name="_Toc165969643"/>
+        <w:rPr>
+          <w:i/>
+          <w:iCs/>
+          <w:sz w:val="24"/>
+          <w:szCs w:val="24"/>
+        </w:rPr>
+      </w:pPr>
     </w:p>
     <w:p>
       <w:pPr>
@@ -8580,19 +8228,46 @@
       <w:pPr>
         <w:pStyle w:val="Titre1"/>
       </w:pPr>
-      <w:bookmarkStart w:id="25" w:name="_Toc128323768"/>
+      <w:bookmarkStart w:id="24" w:name="_Toc128323768"/>
       <w:r>
         <w:t>Conception</w:t>
       </w:r>
+      <w:bookmarkEnd w:id="24"/>
+    </w:p>
+    <w:p>
+      <w:pPr>
+        <w:pStyle w:val="Titre2"/>
+      </w:pPr>
+      <w:bookmarkStart w:id="25" w:name="_Toc128323769"/>
+      <w:r>
+        <w:t>Architecture</w:t>
+      </w:r>
       <w:bookmarkEnd w:id="25"/>
     </w:p>
     <w:p>
       <w:pPr>
+        <w:pStyle w:val="Informations"/>
+      </w:pPr>
+      <w:r>
+        <w:t xml:space="preserve">Ce chapitre décrit </w:t>
+      </w:r>
+      <w:r>
+        <w:t xml:space="preserve">de manière avant tout graphique </w:t>
+      </w:r>
+      <w:r>
+        <w:t xml:space="preserve">les divers composants que le projet va </w:t>
+      </w:r>
+      <w:r>
+        <w:t>fournir, ainsi que ses interfaces vers le monde extérieur</w:t>
+      </w:r>
+    </w:p>
+    <w:p>
+      <w:pPr>
         <w:pStyle w:val="Titre2"/>
       </w:pPr>
-      <w:bookmarkStart w:id="26" w:name="_Toc128323769"/>
-      <w:r>
-        <w:t>Architecture</w:t>
+      <w:bookmarkStart w:id="26" w:name="_Toc128323770"/>
+      <w:r>
+        <w:t>Modèles de donnée</w:t>
       </w:r>
       <w:bookmarkEnd w:id="26"/>
     </w:p>
@@ -8601,79 +8276,52 @@
         <w:pStyle w:val="Informations"/>
       </w:pPr>
       <w:r>
-        <w:t xml:space="preserve">Ce chapitre décrit </w:t>
-      </w:r>
-      <w:r>
-        <w:t xml:space="preserve">de manière avant tout graphique </w:t>
-      </w:r>
-      <w:r>
-        <w:t xml:space="preserve">les divers composants que le projet va </w:t>
-      </w:r>
-      <w:r>
-        <w:t>fournir, ainsi que ses interfaces vers le monde extérieur</w:t>
+        <w:t>Ce chapitre est toujours applicable à un projet de développement. Il n’est que parfois applicable à un projet système ou réseau.</w:t>
+      </w:r>
+    </w:p>
+    <w:p>
+      <w:pPr>
+        <w:pStyle w:val="Informations"/>
+      </w:pPr>
+    </w:p>
+    <w:p>
+      <w:pPr>
+        <w:pStyle w:val="Informations"/>
+      </w:pPr>
+      <w:r>
+        <w:t>Le chapitre contient toujours au moins un modèle conceptuel de données (dictionnaire de données)</w:t>
+      </w:r>
+    </w:p>
+    <w:p>
+      <w:pPr>
+        <w:pStyle w:val="Informations"/>
+      </w:pPr>
+    </w:p>
+    <w:p>
+      <w:pPr>
+        <w:pStyle w:val="Informations"/>
+      </w:pPr>
+      <w:r>
+        <w:t>Si le projet inclut une base de données</w:t>
+      </w:r>
+      <w:r>
+        <w:t>, ce chapitre contiendra également un m</w:t>
+      </w:r>
+      <w:r>
+        <w:t>odèle logique des données.</w:t>
       </w:r>
     </w:p>
     <w:p>
       <w:pPr>
         <w:pStyle w:val="Titre2"/>
       </w:pPr>
-      <w:bookmarkStart w:id="27" w:name="_Toc128323770"/>
-      <w:r>
-        <w:t>Modèles de donnée</w:t>
+      <w:bookmarkStart w:id="27" w:name="_Toc128323771"/>
+      <w:bookmarkEnd w:id="22"/>
+      <w:bookmarkEnd w:id="23"/>
+      <w:r>
+        <w:t>Implémentations spécifiques</w:t>
       </w:r>
       <w:bookmarkEnd w:id="27"/>
-    </w:p>
-    <w:p>
-      <w:pPr>
-        <w:pStyle w:val="Informations"/>
-      </w:pPr>
-      <w:r>
-        <w:t>Ce chapitre est toujours applicable à un projet de développement. Il n’est que parfois applicable à un projet système ou réseau.</w:t>
-      </w:r>
-    </w:p>
-    <w:p>
-      <w:pPr>
-        <w:pStyle w:val="Informations"/>
-      </w:pPr>
-    </w:p>
-    <w:p>
-      <w:pPr>
-        <w:pStyle w:val="Informations"/>
-      </w:pPr>
-      <w:r>
-        <w:t>Le chapitre contient toujours au moins un modèle conceptuel de données (dictionnaire de données)</w:t>
-      </w:r>
-    </w:p>
-    <w:p>
-      <w:pPr>
-        <w:pStyle w:val="Informations"/>
-      </w:pPr>
-    </w:p>
-    <w:p>
-      <w:pPr>
-        <w:pStyle w:val="Informations"/>
-      </w:pPr>
-      <w:r>
-        <w:t>Si le projet inclut une base de données</w:t>
-      </w:r>
-      <w:r>
-        <w:t>, ce chapitre contiendra également un m</w:t>
-      </w:r>
-      <w:r>
-        <w:t>odèle logique des données.</w:t>
-      </w:r>
-    </w:p>
-    <w:p>
-      <w:pPr>
-        <w:pStyle w:val="Titre2"/>
-      </w:pPr>
-      <w:bookmarkStart w:id="28" w:name="_Toc128323771"/>
-      <w:bookmarkEnd w:id="23"/>
-      <w:bookmarkEnd w:id="24"/>
-      <w:r>
-        <w:t>Implémentations spécifiques</w:t>
-      </w:r>
-      <w:bookmarkEnd w:id="28"/>
     </w:p>
     <w:p>
       <w:pPr>
@@ -8747,28 +8395,28 @@
       <w:pPr>
         <w:pStyle w:val="Titre1"/>
       </w:pPr>
-      <w:bookmarkStart w:id="29" w:name="_Toc532179964"/>
-      <w:bookmarkStart w:id="30" w:name="_Toc165969648"/>
-      <w:bookmarkStart w:id="31" w:name="_Toc128323772"/>
+      <w:bookmarkStart w:id="28" w:name="_Toc532179964"/>
+      <w:bookmarkStart w:id="29" w:name="_Toc165969648"/>
+      <w:bookmarkStart w:id="30" w:name="_Toc128323772"/>
       <w:r>
         <w:t>Réalisation</w:t>
       </w:r>
+      <w:bookmarkEnd w:id="28"/>
       <w:bookmarkEnd w:id="29"/>
       <w:bookmarkEnd w:id="30"/>
+    </w:p>
+    <w:p>
+      <w:pPr>
+        <w:pStyle w:val="Titre2"/>
+      </w:pPr>
+      <w:bookmarkStart w:id="31" w:name="_Toc128323773"/>
+      <w:r>
+        <w:t>Installation de l’e</w:t>
+      </w:r>
+      <w:r>
+        <w:t>nvironnement de travail</w:t>
+      </w:r>
       <w:bookmarkEnd w:id="31"/>
-    </w:p>
-    <w:p>
-      <w:pPr>
-        <w:pStyle w:val="Titre2"/>
-      </w:pPr>
-      <w:bookmarkStart w:id="32" w:name="_Toc128323773"/>
-      <w:r>
-        <w:t>Installation de l’e</w:t>
-      </w:r>
-      <w:r>
-        <w:t>nvironnement de travail</w:t>
-      </w:r>
-      <w:bookmarkEnd w:id="32"/>
     </w:p>
     <w:p>
       <w:pPr>
@@ -8832,6 +8480,7 @@
         </w:numPr>
       </w:pPr>
       <w:r>
+        <w:lastRenderedPageBreak/>
         <w:t>Arborescences des documents produits</w:t>
       </w:r>
       <w:r>
@@ -8854,7 +8503,7 @@
       <w:pPr>
         <w:pStyle w:val="Titre2"/>
       </w:pPr>
-      <w:bookmarkStart w:id="33" w:name="_Toc128323774"/>
+      <w:bookmarkStart w:id="32" w:name="_Toc128323774"/>
       <w:r>
         <w:t>Installation</w:t>
       </w:r>
@@ -8882,15 +8531,54 @@
       <w:r>
         <w:t>Planification détaillée</w:t>
       </w:r>
+      <w:bookmarkEnd w:id="32"/>
+    </w:p>
+    <w:p>
+      <w:pPr>
+        <w:pStyle w:val="Informations"/>
+      </w:pPr>
+      <w:bookmarkStart w:id="33" w:name="_Toc532179961"/>
+      <w:r>
+        <w:t>Liste des sprints avec les stories qui ont été réalisées dans chacun.</w:t>
+      </w:r>
+    </w:p>
+    <w:p>
+      <w:pPr>
+        <w:pStyle w:val="Informations"/>
+      </w:pPr>
+      <w:r>
+        <w:t>On doit pouvoir voir si une story a été débutée dans un sprint mais terminée dans un autre.</w:t>
+      </w:r>
+    </w:p>
+    <w:p>
+      <w:pPr>
+        <w:pStyle w:val="Titre2"/>
+      </w:pPr>
+      <w:bookmarkStart w:id="34" w:name="_Toc128323775"/>
       <w:bookmarkEnd w:id="33"/>
+      <w:r>
+        <w:t>Journal de Bord</w:t>
+      </w:r>
+      <w:bookmarkEnd w:id="34"/>
     </w:p>
     <w:p>
       <w:pPr>
         <w:pStyle w:val="Informations"/>
       </w:pPr>
-      <w:bookmarkStart w:id="34" w:name="_Toc532179961"/>
-      <w:r>
-        <w:t>Liste des sprints avec les stories qui ont été réalisées dans chacun.</w:t>
+      <w:r>
+        <w:t>Historique</w:t>
+      </w:r>
+      <w:r>
+        <w:t xml:space="preserve"> des modifications demandées (ou nécessaires) au</w:t>
+      </w:r>
+      <w:r>
+        <w:t>x</w:t>
+      </w:r>
+      <w:r>
+        <w:t xml:space="preserve"> spécifications détaillé</w:t>
+      </w:r>
+      <w:r>
+        <w:t>es.</w:t>
       </w:r>
     </w:p>
     <w:p>
@@ -8898,151 +8586,111 @@
         <w:pStyle w:val="Informations"/>
       </w:pPr>
       <w:r>
-        <w:t>On doit pouvoir voir si une story a été débutée dans un sprint mais terminée dans un autre.</w:t>
-      </w:r>
-    </w:p>
-    <w:p>
-      <w:pPr>
-        <w:pStyle w:val="Titre2"/>
-      </w:pPr>
-      <w:bookmarkStart w:id="35" w:name="_Toc128323775"/>
-      <w:bookmarkEnd w:id="34"/>
-      <w:r>
-        <w:t>Journal de Bord</w:t>
+        <w:t>Date, raison, description, etc.</w:t>
+      </w:r>
+    </w:p>
+    <w:p>
+      <w:pPr>
+        <w:pStyle w:val="Titre1"/>
+      </w:pPr>
+      <w:bookmarkStart w:id="35" w:name="_Toc532179966"/>
+      <w:bookmarkStart w:id="36" w:name="_Toc165969650"/>
+      <w:bookmarkStart w:id="37" w:name="_Toc128323776"/>
+      <w:r>
+        <w:t>Tests</w:t>
       </w:r>
       <w:bookmarkEnd w:id="35"/>
-    </w:p>
-    <w:p>
-      <w:pPr>
-        <w:pStyle w:val="Informations"/>
-      </w:pPr>
-      <w:r>
-        <w:t>Historique</w:t>
-      </w:r>
-      <w:r>
-        <w:t xml:space="preserve"> des modifications demandées (ou nécessaires) au</w:t>
-      </w:r>
-      <w:r>
-        <w:t>x</w:t>
-      </w:r>
-      <w:r>
-        <w:t xml:space="preserve"> spécifications détaillé</w:t>
-      </w:r>
-      <w:r>
-        <w:t>es.</w:t>
-      </w:r>
-    </w:p>
-    <w:p>
-      <w:pPr>
-        <w:pStyle w:val="Informations"/>
-      </w:pPr>
-      <w:r>
-        <w:t>Date, raison, description, etc.</w:t>
-      </w:r>
-    </w:p>
-    <w:p>
-      <w:pPr>
-        <w:pStyle w:val="Titre1"/>
-      </w:pPr>
-      <w:bookmarkStart w:id="36" w:name="_Toc532179966"/>
-      <w:bookmarkStart w:id="37" w:name="_Toc165969650"/>
-      <w:bookmarkStart w:id="38" w:name="_Toc128323776"/>
-      <w:r>
-        <w:t>Tests</w:t>
-      </w:r>
       <w:bookmarkEnd w:id="36"/>
       <w:bookmarkEnd w:id="37"/>
+    </w:p>
+    <w:p>
+      <w:pPr>
+        <w:pStyle w:val="Titre2"/>
+      </w:pPr>
+      <w:bookmarkStart w:id="38" w:name="_Toc128323777"/>
+      <w:bookmarkStart w:id="39" w:name="_Toc532179968"/>
+      <w:bookmarkStart w:id="40" w:name="_Toc165969652"/>
+      <w:bookmarkStart w:id="41" w:name="_Ref308525868"/>
+      <w:r>
+        <w:t>Stratégie de test</w:t>
+      </w:r>
       <w:bookmarkEnd w:id="38"/>
     </w:p>
     <w:p>
       <w:pPr>
+        <w:pStyle w:val="Informations"/>
+      </w:pPr>
+      <w:r>
+        <w:t>Qui, quand, avec quelles données, dans quel ordre, etc.</w:t>
+      </w:r>
+    </w:p>
+    <w:p>
+      <w:pPr>
         <w:pStyle w:val="Titre2"/>
       </w:pPr>
-      <w:bookmarkStart w:id="39" w:name="_Toc128323777"/>
-      <w:bookmarkStart w:id="40" w:name="_Toc532179968"/>
-      <w:bookmarkStart w:id="41" w:name="_Toc165969652"/>
-      <w:bookmarkStart w:id="42" w:name="_Ref308525868"/>
-      <w:r>
-        <w:t>Stratégie de test</w:t>
+      <w:bookmarkStart w:id="42" w:name="_Toc128323778"/>
+      <w:r>
+        <w:t>Dossier des tests</w:t>
       </w:r>
       <w:bookmarkEnd w:id="39"/>
-    </w:p>
-    <w:p>
-      <w:pPr>
-        <w:pStyle w:val="Informations"/>
-      </w:pPr>
-      <w:r>
-        <w:t>Qui, quand, avec quelles données, dans quel ordre, etc.</w:t>
-      </w:r>
-    </w:p>
-    <w:p>
-      <w:pPr>
-        <w:pStyle w:val="Titre2"/>
-      </w:pPr>
-      <w:bookmarkStart w:id="43" w:name="_Toc128323778"/>
-      <w:r>
-        <w:t>Dossier des tests</w:t>
-      </w:r>
       <w:bookmarkEnd w:id="40"/>
       <w:bookmarkEnd w:id="41"/>
       <w:bookmarkEnd w:id="42"/>
+    </w:p>
+    <w:p>
+      <w:pPr>
+        <w:pStyle w:val="Informations"/>
+      </w:pPr>
+      <w:r>
+        <w:t>On dresse le bilan des t</w:t>
+      </w:r>
+      <w:r>
+        <w:t>ests effectués (qui, quand, avec quelles données…)</w:t>
+      </w:r>
+      <w:r>
+        <w:t xml:space="preserve"> sous forme de procédure. Lorsque cela est possible, fournir un tableau des tests effectués avec les résultats obtenus et les actions à entreprendre en conséquence</w:t>
+      </w:r>
+      <w:r>
+        <w:t xml:space="preserve"> (et une estimation de leur durée)</w:t>
+      </w:r>
+      <w:r>
+        <w:t>.</w:t>
+      </w:r>
+    </w:p>
+    <w:p>
+      <w:pPr>
+        <w:pStyle w:val="Informations"/>
+      </w:pPr>
+      <w:r>
+        <w:t>Expliquer les raisons s</w:t>
+      </w:r>
+      <w:r>
+        <w:t>i des tests prévus</w:t>
+      </w:r>
+      <w:r>
+        <w:t xml:space="preserve"> </w:t>
+      </w:r>
+      <w:r>
+        <w:t xml:space="preserve">n'ont pas pu être </w:t>
+      </w:r>
+      <w:proofErr w:type="gramStart"/>
+      <w:r>
+        <w:t>effectués </w:t>
+      </w:r>
+      <w:r>
+        <w:t>.</w:t>
+      </w:r>
+      <w:proofErr w:type="gramEnd"/>
+    </w:p>
+    <w:p>
+      <w:pPr>
+        <w:pStyle w:val="Titre2"/>
+      </w:pPr>
+      <w:bookmarkStart w:id="43" w:name="_Toc128323779"/>
+      <w:r>
+        <w:t>Problèmes restants</w:t>
+      </w:r>
       <w:bookmarkEnd w:id="43"/>
-    </w:p>
-    <w:p>
-      <w:pPr>
-        <w:pStyle w:val="Informations"/>
-      </w:pPr>
-      <w:r>
-        <w:t>On dresse le bilan des t</w:t>
-      </w:r>
-      <w:r>
-        <w:t>ests effectués (qui, quand, avec quelles données…)</w:t>
-      </w:r>
-      <w:r>
-        <w:t xml:space="preserve"> sous forme de procédure. Lorsque cela est possible, fournir un tableau des tests effectués avec les résultats obtenus et les actions à entreprendre en conséquence</w:t>
-      </w:r>
-      <w:r>
-        <w:t xml:space="preserve"> (et une estimation de leur durée)</w:t>
-      </w:r>
-      <w:r>
-        <w:t>.</w:t>
-      </w:r>
-    </w:p>
-    <w:p>
-      <w:pPr>
-        <w:pStyle w:val="Informations"/>
-      </w:pPr>
-      <w:r>
-        <w:t>Expliquer les raisons s</w:t>
-      </w:r>
-      <w:r>
-        <w:t>i des tests prévus</w:t>
-      </w:r>
-      <w:r>
-        <w:t xml:space="preserve"> </w:t>
-      </w:r>
-      <w:r>
-        <w:t xml:space="preserve">n'ont pas pu être </w:t>
-      </w:r>
-      <w:proofErr w:type="gramStart"/>
-      <w:r>
-        <w:t>effectués </w:t>
-      </w:r>
-      <w:r>
-        <w:t>.</w:t>
-      </w:r>
-      <w:proofErr w:type="gramEnd"/>
-    </w:p>
-    <w:p>
-      <w:pPr>
-        <w:pStyle w:val="Titre2"/>
-      </w:pPr>
-      <w:bookmarkStart w:id="44" w:name="_Toc128323779"/>
-      <w:r>
-        <w:lastRenderedPageBreak/>
-        <w:t>Problèmes restants</w:t>
-      </w:r>
-      <w:bookmarkEnd w:id="44"/>
     </w:p>
     <w:p>
       <w:pPr>
@@ -9107,106 +8755,106 @@
       <w:pPr>
         <w:pStyle w:val="Titre1"/>
       </w:pPr>
-      <w:bookmarkStart w:id="45" w:name="_Toc165969653"/>
-      <w:bookmarkStart w:id="46" w:name="_Toc128323780"/>
+      <w:bookmarkStart w:id="44" w:name="_Toc165969653"/>
+      <w:bookmarkStart w:id="45" w:name="_Toc128323780"/>
       <w:r>
         <w:t>Conclusion</w:t>
       </w:r>
+      <w:bookmarkEnd w:id="44"/>
       <w:bookmarkEnd w:id="45"/>
+    </w:p>
+    <w:p>
+      <w:pPr>
+        <w:pStyle w:val="Titre2"/>
+      </w:pPr>
+      <w:bookmarkStart w:id="46" w:name="_Toc165969654"/>
+      <w:bookmarkStart w:id="47" w:name="_Toc128323781"/>
+      <w:r>
+        <w:t xml:space="preserve">Bilan des </w:t>
+      </w:r>
       <w:bookmarkEnd w:id="46"/>
+      <w:r>
+        <w:t>fonctionnalités demandées</w:t>
+      </w:r>
+      <w:bookmarkEnd w:id="47"/>
+    </w:p>
+    <w:p>
+      <w:pPr>
+        <w:pStyle w:val="Informations"/>
+      </w:pPr>
+      <w:r>
+        <w:t xml:space="preserve">Il s’agit de reprendre point par point les fonctionnalités décrites dans les spécifications de départ </w:t>
+      </w:r>
+      <w:r>
+        <w:t>et de définir si elles sont atteintes ou pas, et pourquoi.</w:t>
+      </w:r>
+    </w:p>
+    <w:p>
+      <w:pPr>
+        <w:pStyle w:val="Informations"/>
+      </w:pPr>
+      <w:r>
+        <w:t>Si ce n’est pas le cas, estimer</w:t>
+      </w:r>
+      <w:r>
+        <w:t xml:space="preserve"> en « % » ou en « temps supplémentaire » </w:t>
+      </w:r>
+      <w:r>
+        <w:t>le travail qu’il reste à accomplir pour terminer le tout.</w:t>
+      </w:r>
     </w:p>
     <w:p>
       <w:pPr>
         <w:pStyle w:val="Titre2"/>
       </w:pPr>
-      <w:bookmarkStart w:id="47" w:name="_Toc165969654"/>
-      <w:bookmarkStart w:id="48" w:name="_Toc128323781"/>
-      <w:r>
-        <w:t xml:space="preserve">Bilan des </w:t>
-      </w:r>
-      <w:bookmarkEnd w:id="47"/>
-      <w:r>
-        <w:t>fonctionnalités demandées</w:t>
+      <w:bookmarkStart w:id="48" w:name="_Toc165969655"/>
+      <w:bookmarkStart w:id="49" w:name="_Toc128323782"/>
+      <w:r>
+        <w:t>Bilan de la planification</w:t>
       </w:r>
       <w:bookmarkEnd w:id="48"/>
+      <w:bookmarkEnd w:id="49"/>
     </w:p>
     <w:p>
       <w:pPr>
         <w:pStyle w:val="Informations"/>
       </w:pPr>
       <w:r>
-        <w:t xml:space="preserve">Il s’agit de reprendre point par point les fonctionnalités décrites dans les spécifications de départ </w:t>
-      </w:r>
-      <w:r>
-        <w:t>et de définir si elles sont atteintes ou pas, et pourquoi.</w:t>
-      </w:r>
-    </w:p>
-    <w:p>
-      <w:pPr>
-        <w:pStyle w:val="Informations"/>
-      </w:pPr>
-      <w:r>
-        <w:t>Si ce n’est pas le cas, estimer</w:t>
-      </w:r>
-      <w:r>
-        <w:t xml:space="preserve"> en « % » ou en « temps supplémentaire » </w:t>
-      </w:r>
-      <w:r>
-        <w:t>le travail qu’il reste à accomplir pour terminer le tout.</w:t>
+        <w:t xml:space="preserve">Distinguer </w:t>
+      </w:r>
+      <w:r>
+        <w:t xml:space="preserve">et expliquer </w:t>
+      </w:r>
+      <w:r>
+        <w:t xml:space="preserve">les tâches qui ont généré des retards ou de l'avance dans la </w:t>
+      </w:r>
+      <w:r>
+        <w:t>gestion du</w:t>
+      </w:r>
+      <w:r>
+        <w:t xml:space="preserve"> projet.</w:t>
+      </w:r>
+      <w:r>
+        <w:t xml:space="preserve"> Indiquer les différence</w:t>
+      </w:r>
+      <w:r>
+        <w:t>s</w:t>
+      </w:r>
+      <w:r>
+        <w:t xml:space="preserve"> entre les planifications initiales et détaillées avec le journal de travail.</w:t>
       </w:r>
     </w:p>
     <w:p>
       <w:pPr>
         <w:pStyle w:val="Titre2"/>
       </w:pPr>
-      <w:bookmarkStart w:id="49" w:name="_Toc165969655"/>
-      <w:bookmarkStart w:id="50" w:name="_Toc128323782"/>
-      <w:r>
-        <w:t>Bilan de la planification</w:t>
-      </w:r>
-      <w:bookmarkEnd w:id="49"/>
+      <w:bookmarkStart w:id="50" w:name="_Toc165969656"/>
+      <w:bookmarkStart w:id="51" w:name="_Toc128323783"/>
+      <w:r>
+        <w:t>Bilan personnel</w:t>
+      </w:r>
       <w:bookmarkEnd w:id="50"/>
-    </w:p>
-    <w:p>
-      <w:pPr>
-        <w:pStyle w:val="Informations"/>
-      </w:pPr>
-      <w:r>
-        <w:t xml:space="preserve">Distinguer </w:t>
-      </w:r>
-      <w:r>
-        <w:t xml:space="preserve">et expliquer </w:t>
-      </w:r>
-      <w:r>
-        <w:t xml:space="preserve">les tâches qui ont généré des retards ou de l'avance dans la </w:t>
-      </w:r>
-      <w:r>
-        <w:t>gestion du</w:t>
-      </w:r>
-      <w:r>
-        <w:t xml:space="preserve"> projet.</w:t>
-      </w:r>
-      <w:r>
-        <w:t xml:space="preserve"> Indiquer les différence</w:t>
-      </w:r>
-      <w:r>
-        <w:t>s</w:t>
-      </w:r>
-      <w:r>
-        <w:t xml:space="preserve"> entre les planifications initiales et détaillées avec le journal de travail.</w:t>
-      </w:r>
-    </w:p>
-    <w:p>
-      <w:pPr>
-        <w:pStyle w:val="Titre2"/>
-      </w:pPr>
-      <w:bookmarkStart w:id="51" w:name="_Toc165969656"/>
-      <w:bookmarkStart w:id="52" w:name="_Toc128323783"/>
-      <w:r>
-        <w:t>Bilan personnel</w:t>
-      </w:r>
       <w:bookmarkEnd w:id="51"/>
-      <w:bookmarkEnd w:id="52"/>
     </w:p>
     <w:p>
       <w:pPr>
@@ -9292,28 +8940,65 @@
       <w:pPr>
         <w:pStyle w:val="Titre1"/>
       </w:pPr>
-      <w:bookmarkStart w:id="53" w:name="_Toc532179971"/>
-      <w:bookmarkStart w:id="54" w:name="_Toc165969657"/>
-      <w:bookmarkStart w:id="55" w:name="_Toc128323784"/>
+      <w:bookmarkStart w:id="52" w:name="_Toc532179971"/>
+      <w:bookmarkStart w:id="53" w:name="_Toc165969657"/>
+      <w:bookmarkStart w:id="54" w:name="_Toc128323784"/>
       <w:r>
         <w:t>Divers</w:t>
       </w:r>
+      <w:bookmarkEnd w:id="52"/>
       <w:bookmarkEnd w:id="53"/>
       <w:bookmarkEnd w:id="54"/>
+    </w:p>
+    <w:p>
+      <w:pPr>
+        <w:pStyle w:val="Titre2"/>
+      </w:pPr>
+      <w:bookmarkStart w:id="55" w:name="_Toc532179972"/>
+      <w:bookmarkStart w:id="56" w:name="_Toc165969658"/>
+      <w:bookmarkStart w:id="57" w:name="_Toc128323785"/>
+      <w:r>
+        <w:t>Journal de travail</w:t>
+      </w:r>
       <w:bookmarkEnd w:id="55"/>
-    </w:p>
-    <w:p>
-      <w:pPr>
-        <w:pStyle w:val="Titre2"/>
-      </w:pPr>
-      <w:bookmarkStart w:id="56" w:name="_Toc532179972"/>
-      <w:bookmarkStart w:id="57" w:name="_Toc165969658"/>
-      <w:bookmarkStart w:id="58" w:name="_Toc128323785"/>
-      <w:r>
-        <w:t>Journal de travail</w:t>
-      </w:r>
       <w:bookmarkEnd w:id="56"/>
       <w:bookmarkEnd w:id="57"/>
+    </w:p>
+    <w:p>
+      <w:pPr>
+        <w:pStyle w:val="Informations"/>
+      </w:pPr>
+      <w:r>
+        <w:t>Date, activité</w:t>
+      </w:r>
+      <w:r>
+        <w:t xml:space="preserve"> (description qui permet</w:t>
+      </w:r>
+      <w:r>
+        <w:t xml:space="preserve"> de reproduire le cheminement du projet)</w:t>
+      </w:r>
+      <w:r>
+        <w:t>, durée</w:t>
+      </w:r>
+      <w:r>
+        <w:t>, liens et références sur des documents externes</w:t>
+      </w:r>
+      <w:r>
+        <w:t>.</w:t>
+      </w:r>
+      <w:r>
+        <w:t xml:space="preserve"> Lorsqu’une activité de recherches a été entreprise, il convient d’énumérer ce qui a été trouvé, avec les références.</w:t>
+      </w:r>
+    </w:p>
+    <w:p>
+      <w:pPr>
+        <w:pStyle w:val="Titre2"/>
+      </w:pPr>
+      <w:bookmarkStart w:id="58" w:name="_Toc128323786"/>
+      <w:r>
+        <w:lastRenderedPageBreak/>
+        <w:t>Bibliographie</w:t>
+      </w:r>
       <w:bookmarkEnd w:id="58"/>
     </w:p>
     <w:p>
@@ -9321,34 +9006,25 @@
         <w:pStyle w:val="Informations"/>
       </w:pPr>
       <w:r>
-        <w:t>Date, activité</w:t>
-      </w:r>
-      <w:r>
-        <w:t xml:space="preserve"> (description qui permet</w:t>
-      </w:r>
-      <w:r>
-        <w:t xml:space="preserve"> de reproduire le cheminement du projet)</w:t>
-      </w:r>
-      <w:r>
-        <w:t>, durée</w:t>
-      </w:r>
-      <w:r>
-        <w:t>, liens et références sur des documents externes</w:t>
-      </w:r>
-      <w:r>
-        <w:t>.</w:t>
-      </w:r>
-      <w:r>
-        <w:t xml:space="preserve"> Lorsqu’une activité de recherches a été entreprise, il convient d’énumérer ce qui a été trouvé, avec les références.</w:t>
+        <w:t>Références des livres</w:t>
+      </w:r>
+      <w:r>
+        <w:t>, revues et publications</w:t>
+      </w:r>
+      <w:r>
+        <w:t xml:space="preserve"> u</w:t>
+      </w:r>
+      <w:r>
+        <w:t>tilisés durant le projet.</w:t>
       </w:r>
     </w:p>
     <w:p>
       <w:pPr>
         <w:pStyle w:val="Titre2"/>
       </w:pPr>
-      <w:bookmarkStart w:id="59" w:name="_Toc128323786"/>
-      <w:r>
-        <w:t>Bibliographie</w:t>
+      <w:bookmarkStart w:id="59" w:name="_Toc128323787"/>
+      <w:r>
+        <w:t>Webographie</w:t>
       </w:r>
       <w:bookmarkEnd w:id="59"/>
     </w:p>
@@ -9357,45 +9033,18 @@
         <w:pStyle w:val="Informations"/>
       </w:pPr>
       <w:r>
-        <w:t>Références des livres</w:t>
-      </w:r>
-      <w:r>
-        <w:t>, revues et publications</w:t>
-      </w:r>
-      <w:r>
-        <w:t xml:space="preserve"> u</w:t>
-      </w:r>
-      <w:r>
-        <w:t>tilisés durant le projet.</w:t>
-      </w:r>
-    </w:p>
-    <w:p>
-      <w:pPr>
-        <w:pStyle w:val="Titre2"/>
-      </w:pPr>
-      <w:bookmarkStart w:id="60" w:name="_Toc128323787"/>
-      <w:r>
-        <w:t>Webographie</w:t>
+        <w:t>Références des sites Internet consultés durant le projet.</w:t>
+      </w:r>
+    </w:p>
+    <w:p>
+      <w:pPr>
+        <w:pStyle w:val="Titre1"/>
+      </w:pPr>
+      <w:bookmarkStart w:id="60" w:name="_Toc128323788"/>
+      <w:r>
+        <w:t>Annexes</w:t>
       </w:r>
       <w:bookmarkEnd w:id="60"/>
-    </w:p>
-    <w:p>
-      <w:pPr>
-        <w:pStyle w:val="Informations"/>
-      </w:pPr>
-      <w:r>
-        <w:t>Références des sites Internet consultés durant le projet.</w:t>
-      </w:r>
-    </w:p>
-    <w:p>
-      <w:pPr>
-        <w:pStyle w:val="Titre1"/>
-      </w:pPr>
-      <w:bookmarkStart w:id="61" w:name="_Toc128323788"/>
-      <w:r>
-        <w:t>Annexes</w:t>
-      </w:r>
-      <w:bookmarkEnd w:id="61"/>
     </w:p>
     <w:p>
       <w:pPr>
@@ -9467,7 +9116,7 @@
 </file>
 
 <file path=word/endnotes.xml><?xml version="1.0" encoding="utf-8"?>
-<w:endnotes xmlns:wpc="http://schemas.microsoft.com/office/word/2010/wordprocessingCanvas" xmlns:cx="http://schemas.microsoft.com/office/drawing/2014/chartex" xmlns:cx1="http://schemas.microsoft.com/office/drawing/2015/9/8/chartex" xmlns:mc="http://schemas.openxmlformats.org/markup-compatibility/2006" xmlns:o="urn:schemas-microsoft-com:office:office" xmlns:r="http://schemas.openxmlformats.org/officeDocument/2006/relationships" xmlns:m="http://schemas.openxmlformats.org/officeDocument/2006/math" xmlns:v="urn:schemas-microsoft-com:vml" xmlns:wp14="http://schemas.microsoft.com/office/word/2010/wordprocessingDrawing" xmlns:wp="http://schemas.openxmlformats.org/drawingml/2006/wordprocessingDrawing" xmlns:w10="urn:schemas-microsoft-com:office:word" xmlns:w="http://schemas.openxmlformats.org/wordprocessingml/2006/main" xmlns:w14="http://schemas.microsoft.com/office/word/2010/wordml" xmlns:w15="http://schemas.microsoft.com/office/word/2012/wordml" xmlns:w16se="http://schemas.microsoft.com/office/word/2015/wordml/symex" xmlns:wpg="http://schemas.microsoft.com/office/word/2010/wordprocessingGroup" xmlns:wpi="http://schemas.microsoft.com/office/word/2010/wordprocessingInk" xmlns:wne="http://schemas.microsoft.com/office/word/2006/wordml" xmlns:wps="http://schemas.microsoft.com/office/word/2010/wordprocessingShape" mc:Ignorable="w14 w15 w16se wp14">
+<w:endnotes xmlns:wpc="http://schemas.microsoft.com/office/word/2010/wordprocessingCanvas" xmlns:cx="http://schemas.microsoft.com/office/drawing/2014/chartex" xmlns:cx1="http://schemas.microsoft.com/office/drawing/2015/9/8/chartex" xmlns:cx2="http://schemas.microsoft.com/office/drawing/2015/10/21/chartex" xmlns:cx3="http://schemas.microsoft.com/office/drawing/2016/5/9/chartex" xmlns:cx4="http://schemas.microsoft.com/office/drawing/2016/5/10/chartex" xmlns:cx5="http://schemas.microsoft.com/office/drawing/2016/5/11/chartex" xmlns:cx6="http://schemas.microsoft.com/office/drawing/2016/5/12/chartex" xmlns:cx7="http://schemas.microsoft.com/office/drawing/2016/5/13/chartex" xmlns:cx8="http://schemas.microsoft.com/office/drawing/2016/5/14/chartex" xmlns:mc="http://schemas.openxmlformats.org/markup-compatibility/2006" xmlns:aink="http://schemas.microsoft.com/office/drawing/2016/ink" xmlns:am3d="http://schemas.microsoft.com/office/drawing/2017/model3d" xmlns:o="urn:schemas-microsoft-com:office:office" xmlns:oel="http://schemas.microsoft.com/office/2019/extlst" xmlns:r="http://schemas.openxmlformats.org/officeDocument/2006/relationships" xmlns:m="http://schemas.openxmlformats.org/officeDocument/2006/math" xmlns:v="urn:schemas-microsoft-com:vml" xmlns:wp14="http://schemas.microsoft.com/office/word/2010/wordprocessingDrawing" xmlns:wp="http://schemas.openxmlformats.org/drawingml/2006/wordprocessingDrawing" xmlns:w10="urn:schemas-microsoft-com:office:word" xmlns:w="http://schemas.openxmlformats.org/wordprocessingml/2006/main" xmlns:w14="http://schemas.microsoft.com/office/word/2010/wordml" xmlns:w15="http://schemas.microsoft.com/office/word/2012/wordml" xmlns:w16cex="http://schemas.microsoft.com/office/word/2018/wordml/cex" xmlns:w16cid="http://schemas.microsoft.com/office/word/2016/wordml/cid" xmlns:w16="http://schemas.microsoft.com/office/word/2018/wordml" xmlns:w16sdtdh="http://schemas.microsoft.com/office/word/2020/wordml/sdtdatahash" xmlns:w16se="http://schemas.microsoft.com/office/word/2015/wordml/symex" xmlns:wpg="http://schemas.microsoft.com/office/word/2010/wordprocessingGroup" xmlns:wpi="http://schemas.microsoft.com/office/word/2010/wordprocessingInk" xmlns:wne="http://schemas.microsoft.com/office/word/2006/wordml" xmlns:wps="http://schemas.microsoft.com/office/word/2010/wordprocessingShape" mc:Ignorable="w14 w15 w16se w16cid w16 w16cex w16sdtdh wp14">
   <w:endnote w:type="separator" w:id="-1">
     <w:p>
       <w:r>
@@ -9486,7 +9135,7 @@
 </file>
 
 <file path=word/footer1.xml><?xml version="1.0" encoding="utf-8"?>
-<w:ftr xmlns:wpc="http://schemas.microsoft.com/office/word/2010/wordprocessingCanvas" xmlns:cx="http://schemas.microsoft.com/office/drawing/2014/chartex" xmlns:cx1="http://schemas.microsoft.com/office/drawing/2015/9/8/chartex" xmlns:mc="http://schemas.openxmlformats.org/markup-compatibility/2006" xmlns:o="urn:schemas-microsoft-com:office:office" xmlns:r="http://schemas.openxmlformats.org/officeDocument/2006/relationships" xmlns:m="http://schemas.openxmlformats.org/officeDocument/2006/math" xmlns:v="urn:schemas-microsoft-com:vml" xmlns:wp14="http://schemas.microsoft.com/office/word/2010/wordprocessingDrawing" xmlns:wp="http://schemas.openxmlformats.org/drawingml/2006/wordprocessingDrawing" xmlns:w10="urn:schemas-microsoft-com:office:word" xmlns:w="http://schemas.openxmlformats.org/wordprocessingml/2006/main" xmlns:w14="http://schemas.microsoft.com/office/word/2010/wordml" xmlns:w15="http://schemas.microsoft.com/office/word/2012/wordml" xmlns:w16se="http://schemas.microsoft.com/office/word/2015/wordml/symex" xmlns:wpg="http://schemas.microsoft.com/office/word/2010/wordprocessingGroup" xmlns:wpi="http://schemas.microsoft.com/office/word/2010/wordprocessingInk" xmlns:wne="http://schemas.microsoft.com/office/word/2006/wordml" xmlns:wps="http://schemas.microsoft.com/office/word/2010/wordprocessingShape" mc:Ignorable="w14 w15 w16se wp14">
+<w:ftr xmlns:wpc="http://schemas.microsoft.com/office/word/2010/wordprocessingCanvas" xmlns:cx="http://schemas.microsoft.com/office/drawing/2014/chartex" xmlns:cx1="http://schemas.microsoft.com/office/drawing/2015/9/8/chartex" xmlns:cx2="http://schemas.microsoft.com/office/drawing/2015/10/21/chartex" xmlns:cx3="http://schemas.microsoft.com/office/drawing/2016/5/9/chartex" xmlns:cx4="http://schemas.microsoft.com/office/drawing/2016/5/10/chartex" xmlns:cx5="http://schemas.microsoft.com/office/drawing/2016/5/11/chartex" xmlns:cx6="http://schemas.microsoft.com/office/drawing/2016/5/12/chartex" xmlns:cx7="http://schemas.microsoft.com/office/drawing/2016/5/13/chartex" xmlns:cx8="http://schemas.microsoft.com/office/drawing/2016/5/14/chartex" xmlns:mc="http://schemas.openxmlformats.org/markup-compatibility/2006" xmlns:aink="http://schemas.microsoft.com/office/drawing/2016/ink" xmlns:am3d="http://schemas.microsoft.com/office/drawing/2017/model3d" xmlns:o="urn:schemas-microsoft-com:office:office" xmlns:oel="http://schemas.microsoft.com/office/2019/extlst" xmlns:r="http://schemas.openxmlformats.org/officeDocument/2006/relationships" xmlns:m="http://schemas.openxmlformats.org/officeDocument/2006/math" xmlns:v="urn:schemas-microsoft-com:vml" xmlns:wp14="http://schemas.microsoft.com/office/word/2010/wordprocessingDrawing" xmlns:wp="http://schemas.openxmlformats.org/drawingml/2006/wordprocessingDrawing" xmlns:w10="urn:schemas-microsoft-com:office:word" xmlns:w="http://schemas.openxmlformats.org/wordprocessingml/2006/main" xmlns:w14="http://schemas.microsoft.com/office/word/2010/wordml" xmlns:w15="http://schemas.microsoft.com/office/word/2012/wordml" xmlns:w16cex="http://schemas.microsoft.com/office/word/2018/wordml/cex" xmlns:w16cid="http://schemas.microsoft.com/office/word/2016/wordml/cid" xmlns:w16="http://schemas.microsoft.com/office/word/2018/wordml" xmlns:w16sdtdh="http://schemas.microsoft.com/office/word/2020/wordml/sdtdatahash" xmlns:w16se="http://schemas.microsoft.com/office/word/2015/wordml/symex" xmlns:wpg="http://schemas.microsoft.com/office/word/2010/wordprocessingGroup" xmlns:wpi="http://schemas.microsoft.com/office/word/2010/wordprocessingInk" xmlns:wne="http://schemas.microsoft.com/office/word/2006/wordml" xmlns:wps="http://schemas.microsoft.com/office/word/2010/wordprocessingShape" mc:Ignorable="w14 w15 w16se w16cid w16 w16cex w16sdtdh wp14">
   <w:tbl>
     <w:tblPr>
       <w:tblStyle w:val="Grilledutableau"/>
@@ -9916,7 +9565,7 @@
               <w:noProof/>
               <w:szCs w:val="16"/>
             </w:rPr>
-            <w:t>30.01.2024 15:49</w:t>
+            <w:t>06.02.2024 15:39</w:t>
           </w:r>
           <w:r>
             <w:rPr>
@@ -9975,7 +9624,7 @@
 </file>
 
 <file path=word/footnotes.xml><?xml version="1.0" encoding="utf-8"?>
-<w:footnotes xmlns:wpc="http://schemas.microsoft.com/office/word/2010/wordprocessingCanvas" xmlns:cx="http://schemas.microsoft.com/office/drawing/2014/chartex" xmlns:cx1="http://schemas.microsoft.com/office/drawing/2015/9/8/chartex" xmlns:mc="http://schemas.openxmlformats.org/markup-compatibility/2006" xmlns:o="urn:schemas-microsoft-com:office:office" xmlns:r="http://schemas.openxmlformats.org/officeDocument/2006/relationships" xmlns:m="http://schemas.openxmlformats.org/officeDocument/2006/math" xmlns:v="urn:schemas-microsoft-com:vml" xmlns:wp14="http://schemas.microsoft.com/office/word/2010/wordprocessingDrawing" xmlns:wp="http://schemas.openxmlformats.org/drawingml/2006/wordprocessingDrawing" xmlns:w10="urn:schemas-microsoft-com:office:word" xmlns:w="http://schemas.openxmlformats.org/wordprocessingml/2006/main" xmlns:w14="http://schemas.microsoft.com/office/word/2010/wordml" xmlns:w15="http://schemas.microsoft.com/office/word/2012/wordml" xmlns:w16se="http://schemas.microsoft.com/office/word/2015/wordml/symex" xmlns:wpg="http://schemas.microsoft.com/office/word/2010/wordprocessingGroup" xmlns:wpi="http://schemas.microsoft.com/office/word/2010/wordprocessingInk" xmlns:wne="http://schemas.microsoft.com/office/word/2006/wordml" xmlns:wps="http://schemas.microsoft.com/office/word/2010/wordprocessingShape" mc:Ignorable="w14 w15 w16se wp14">
+<w:footnotes xmlns:wpc="http://schemas.microsoft.com/office/word/2010/wordprocessingCanvas" xmlns:cx="http://schemas.microsoft.com/office/drawing/2014/chartex" xmlns:cx1="http://schemas.microsoft.com/office/drawing/2015/9/8/chartex" xmlns:cx2="http://schemas.microsoft.com/office/drawing/2015/10/21/chartex" xmlns:cx3="http://schemas.microsoft.com/office/drawing/2016/5/9/chartex" xmlns:cx4="http://schemas.microsoft.com/office/drawing/2016/5/10/chartex" xmlns:cx5="http://schemas.microsoft.com/office/drawing/2016/5/11/chartex" xmlns:cx6="http://schemas.microsoft.com/office/drawing/2016/5/12/chartex" xmlns:cx7="http://schemas.microsoft.com/office/drawing/2016/5/13/chartex" xmlns:cx8="http://schemas.microsoft.com/office/drawing/2016/5/14/chartex" xmlns:mc="http://schemas.openxmlformats.org/markup-compatibility/2006" xmlns:aink="http://schemas.microsoft.com/office/drawing/2016/ink" xmlns:am3d="http://schemas.microsoft.com/office/drawing/2017/model3d" xmlns:o="urn:schemas-microsoft-com:office:office" xmlns:oel="http://schemas.microsoft.com/office/2019/extlst" xmlns:r="http://schemas.openxmlformats.org/officeDocument/2006/relationships" xmlns:m="http://schemas.openxmlformats.org/officeDocument/2006/math" xmlns:v="urn:schemas-microsoft-com:vml" xmlns:wp14="http://schemas.microsoft.com/office/word/2010/wordprocessingDrawing" xmlns:wp="http://schemas.openxmlformats.org/drawingml/2006/wordprocessingDrawing" xmlns:w10="urn:schemas-microsoft-com:office:word" xmlns:w="http://schemas.openxmlformats.org/wordprocessingml/2006/main" xmlns:w14="http://schemas.microsoft.com/office/word/2010/wordml" xmlns:w15="http://schemas.microsoft.com/office/word/2012/wordml" xmlns:w16cex="http://schemas.microsoft.com/office/word/2018/wordml/cex" xmlns:w16cid="http://schemas.microsoft.com/office/word/2016/wordml/cid" xmlns:w16="http://schemas.microsoft.com/office/word/2018/wordml" xmlns:w16sdtdh="http://schemas.microsoft.com/office/word/2020/wordml/sdtdatahash" xmlns:w16se="http://schemas.microsoft.com/office/word/2015/wordml/symex" xmlns:wpg="http://schemas.microsoft.com/office/word/2010/wordprocessingGroup" xmlns:wpi="http://schemas.microsoft.com/office/word/2010/wordprocessingInk" xmlns:wne="http://schemas.microsoft.com/office/word/2006/wordml" xmlns:wps="http://schemas.microsoft.com/office/word/2010/wordprocessingShape" mc:Ignorable="w14 w15 w16se w16cid w16 w16cex w16sdtdh wp14">
   <w:footnote w:type="separator" w:id="-1">
     <w:p>
       <w:r>
@@ -9994,7 +9643,7 @@
 </file>
 
 <file path=word/header1.xml><?xml version="1.0" encoding="utf-8"?>
-<w:hdr xmlns:wpc="http://schemas.microsoft.com/office/word/2010/wordprocessingCanvas" xmlns:cx="http://schemas.microsoft.com/office/drawing/2014/chartex" xmlns:cx1="http://schemas.microsoft.com/office/drawing/2015/9/8/chartex" xmlns:mc="http://schemas.openxmlformats.org/markup-compatibility/2006" xmlns:o="urn:schemas-microsoft-com:office:office" xmlns:r="http://schemas.openxmlformats.org/officeDocument/2006/relationships" xmlns:m="http://schemas.openxmlformats.org/officeDocument/2006/math" xmlns:v="urn:schemas-microsoft-com:vml" xmlns:wp14="http://schemas.microsoft.com/office/word/2010/wordprocessingDrawing" xmlns:wp="http://schemas.openxmlformats.org/drawingml/2006/wordprocessingDrawing" xmlns:w10="urn:schemas-microsoft-com:office:word" xmlns:w="http://schemas.openxmlformats.org/wordprocessingml/2006/main" xmlns:w14="http://schemas.microsoft.com/office/word/2010/wordml" xmlns:w15="http://schemas.microsoft.com/office/word/2012/wordml" xmlns:w16se="http://schemas.microsoft.com/office/word/2015/wordml/symex" xmlns:wpg="http://schemas.microsoft.com/office/word/2010/wordprocessingGroup" xmlns:wpi="http://schemas.microsoft.com/office/word/2010/wordprocessingInk" xmlns:wne="http://schemas.microsoft.com/office/word/2006/wordml" xmlns:wps="http://schemas.microsoft.com/office/word/2010/wordprocessingShape" mc:Ignorable="w14 w15 w16se wp14">
+<w:hdr xmlns:wpc="http://schemas.microsoft.com/office/word/2010/wordprocessingCanvas" xmlns:cx="http://schemas.microsoft.com/office/drawing/2014/chartex" xmlns:cx1="http://schemas.microsoft.com/office/drawing/2015/9/8/chartex" xmlns:cx2="http://schemas.microsoft.com/office/drawing/2015/10/21/chartex" xmlns:cx3="http://schemas.microsoft.com/office/drawing/2016/5/9/chartex" xmlns:cx4="http://schemas.microsoft.com/office/drawing/2016/5/10/chartex" xmlns:cx5="http://schemas.microsoft.com/office/drawing/2016/5/11/chartex" xmlns:cx6="http://schemas.microsoft.com/office/drawing/2016/5/12/chartex" xmlns:cx7="http://schemas.microsoft.com/office/drawing/2016/5/13/chartex" xmlns:cx8="http://schemas.microsoft.com/office/drawing/2016/5/14/chartex" xmlns:mc="http://schemas.openxmlformats.org/markup-compatibility/2006" xmlns:aink="http://schemas.microsoft.com/office/drawing/2016/ink" xmlns:am3d="http://schemas.microsoft.com/office/drawing/2017/model3d" xmlns:o="urn:schemas-microsoft-com:office:office" xmlns:oel="http://schemas.microsoft.com/office/2019/extlst" xmlns:r="http://schemas.openxmlformats.org/officeDocument/2006/relationships" xmlns:m="http://schemas.openxmlformats.org/officeDocument/2006/math" xmlns:v="urn:schemas-microsoft-com:vml" xmlns:wp14="http://schemas.microsoft.com/office/word/2010/wordprocessingDrawing" xmlns:wp="http://schemas.openxmlformats.org/drawingml/2006/wordprocessingDrawing" xmlns:w10="urn:schemas-microsoft-com:office:word" xmlns:w="http://schemas.openxmlformats.org/wordprocessingml/2006/main" xmlns:w14="http://schemas.microsoft.com/office/word/2010/wordml" xmlns:w15="http://schemas.microsoft.com/office/word/2012/wordml" xmlns:w16cex="http://schemas.microsoft.com/office/word/2018/wordml/cex" xmlns:w16cid="http://schemas.microsoft.com/office/word/2016/wordml/cid" xmlns:w16="http://schemas.microsoft.com/office/word/2018/wordml" xmlns:w16sdtdh="http://schemas.microsoft.com/office/word/2020/wordml/sdtdatahash" xmlns:w16se="http://schemas.microsoft.com/office/word/2015/wordml/symex" xmlns:wpg="http://schemas.microsoft.com/office/word/2010/wordprocessingGroup" xmlns:wpi="http://schemas.microsoft.com/office/word/2010/wordprocessingInk" xmlns:wne="http://schemas.microsoft.com/office/word/2006/wordml" xmlns:wps="http://schemas.microsoft.com/office/word/2010/wordprocessingShape" mc:Ignorable="w14 w15 w16se w16cid w16 w16cex w16sdtdh wp14">
   <w:tbl>
     <w:tblPr>
       <w:tblStyle w:val="Grilledutableau"/>
@@ -10009,9 +9658,9 @@
       <w:tblLook w:val="01E0" w:firstRow="1" w:lastRow="1" w:firstColumn="1" w:lastColumn="1" w:noHBand="0" w:noVBand="0"/>
     </w:tblPr>
     <w:tblGrid>
-      <w:gridCol w:w="2402"/>
-      <w:gridCol w:w="4400"/>
-      <w:gridCol w:w="2268"/>
+      <w:gridCol w:w="2390"/>
+      <w:gridCol w:w="4411"/>
+      <w:gridCol w:w="2269"/>
     </w:tblGrid>
     <w:tr>
       <w:trPr>
@@ -10054,7 +9703,7 @@
               <w:noProof/>
             </w:rPr>
             <w:drawing>
-              <wp:inline distT="0" distB="0" distL="0" distR="0" wp14:anchorId="745CFA6B" wp14:editId="2DFFD06F">
+              <wp:inline distT="0" distB="0" distL="0" distR="0" wp14:anchorId="1B34F54D" wp14:editId="59B35021">
                 <wp:extent cx="1046480" cy="315680"/>
                 <wp:effectExtent l="0" t="0" r="1270" b="8255"/>
                 <wp:docPr id="2" name="Image 2" descr="Logo_entete"/>
@@ -10112,7 +9761,7 @@
 </file>
 
 <file path=word/numbering.xml><?xml version="1.0" encoding="utf-8"?>
-<w:numbering xmlns:wpc="http://schemas.microsoft.com/office/word/2010/wordprocessingCanvas" xmlns:cx="http://schemas.microsoft.com/office/drawing/2014/chartex" xmlns:cx1="http://schemas.microsoft.com/office/drawing/2015/9/8/chartex" xmlns:mc="http://schemas.openxmlformats.org/markup-compatibility/2006" xmlns:o="urn:schemas-microsoft-com:office:office" xmlns:r="http://schemas.openxmlformats.org/officeDocument/2006/relationships" xmlns:m="http://schemas.openxmlformats.org/officeDocument/2006/math" xmlns:v="urn:schemas-microsoft-com:vml" xmlns:wp14="http://schemas.microsoft.com/office/word/2010/wordprocessingDrawing" xmlns:wp="http://schemas.openxmlformats.org/drawingml/2006/wordprocessingDrawing" xmlns:w10="urn:schemas-microsoft-com:office:word" xmlns:w="http://schemas.openxmlformats.org/wordprocessingml/2006/main" xmlns:w14="http://schemas.microsoft.com/office/word/2010/wordml" xmlns:w15="http://schemas.microsoft.com/office/word/2012/wordml" xmlns:w16se="http://schemas.microsoft.com/office/word/2015/wordml/symex" xmlns:wpg="http://schemas.microsoft.com/office/word/2010/wordprocessingGroup" xmlns:wpi="http://schemas.microsoft.com/office/word/2010/wordprocessingInk" xmlns:wne="http://schemas.microsoft.com/office/word/2006/wordml" xmlns:wps="http://schemas.microsoft.com/office/word/2010/wordprocessingShape" mc:Ignorable="w14 w15 w16se wp14">
+<w:numbering xmlns:wpc="http://schemas.microsoft.com/office/word/2010/wordprocessingCanvas" xmlns:cx="http://schemas.microsoft.com/office/drawing/2014/chartex" xmlns:cx1="http://schemas.microsoft.com/office/drawing/2015/9/8/chartex" xmlns:cx2="http://schemas.microsoft.com/office/drawing/2015/10/21/chartex" xmlns:cx3="http://schemas.microsoft.com/office/drawing/2016/5/9/chartex" xmlns:cx4="http://schemas.microsoft.com/office/drawing/2016/5/10/chartex" xmlns:cx5="http://schemas.microsoft.com/office/drawing/2016/5/11/chartex" xmlns:cx6="http://schemas.microsoft.com/office/drawing/2016/5/12/chartex" xmlns:cx7="http://schemas.microsoft.com/office/drawing/2016/5/13/chartex" xmlns:cx8="http://schemas.microsoft.com/office/drawing/2016/5/14/chartex" xmlns:mc="http://schemas.openxmlformats.org/markup-compatibility/2006" xmlns:aink="http://schemas.microsoft.com/office/drawing/2016/ink" xmlns:am3d="http://schemas.microsoft.com/office/drawing/2017/model3d" xmlns:o="urn:schemas-microsoft-com:office:office" xmlns:oel="http://schemas.microsoft.com/office/2019/extlst" xmlns:r="http://schemas.openxmlformats.org/officeDocument/2006/relationships" xmlns:m="http://schemas.openxmlformats.org/officeDocument/2006/math" xmlns:v="urn:schemas-microsoft-com:vml" xmlns:wp14="http://schemas.microsoft.com/office/word/2010/wordprocessingDrawing" xmlns:wp="http://schemas.openxmlformats.org/drawingml/2006/wordprocessingDrawing" xmlns:w10="urn:schemas-microsoft-com:office:word" xmlns:w="http://schemas.openxmlformats.org/wordprocessingml/2006/main" xmlns:w14="http://schemas.microsoft.com/office/word/2010/wordml" xmlns:w15="http://schemas.microsoft.com/office/word/2012/wordml" xmlns:w16cex="http://schemas.microsoft.com/office/word/2018/wordml/cex" xmlns:w16cid="http://schemas.microsoft.com/office/word/2016/wordml/cid" xmlns:w16="http://schemas.microsoft.com/office/word/2018/wordml" xmlns:w16sdtdh="http://schemas.microsoft.com/office/word/2020/wordml/sdtdatahash" xmlns:w16se="http://schemas.microsoft.com/office/word/2015/wordml/symex" xmlns:wpg="http://schemas.microsoft.com/office/word/2010/wordprocessingGroup" xmlns:wpi="http://schemas.microsoft.com/office/word/2010/wordprocessingInk" xmlns:wne="http://schemas.microsoft.com/office/word/2006/wordml" xmlns:wps="http://schemas.microsoft.com/office/word/2010/wordprocessingShape" mc:Ignorable="w14 w15 w16se w16cid w16 w16cex w16sdtdh wp14">
   <w:numPicBullet w:numPicBulletId="0">
     <w:pict>
       <v:shapetype id="_x0000_t75" coordsize="21600,21600" o:spt="75" o:preferrelative="t" path="m@4@5l@4@11@9@11@9@5xe" filled="f" stroked="f">
@@ -10134,7 +9783,7 @@
         <v:path o:extrusionok="f" gradientshapeok="t" o:connecttype="rect"/>
         <o:lock v:ext="edit" aspectratio="t"/>
       </v:shapetype>
-      <v:shape id="_x0000_i1034" type="#_x0000_t75" style="width:11.25pt;height:11.25pt" o:bullet="t">
+      <v:shape id="_x0000_i1038" type="#_x0000_t75" style="width:11.25pt;height:11.25pt" o:bullet="t">
         <v:imagedata r:id="rId1" o:title="BD10263_"/>
       </v:shape>
     </w:pict>
@@ -11608,43 +11257,43 @@
       </w:rPr>
     </w:lvl>
   </w:abstractNum>
-  <w:num w:numId="1">
+  <w:num w:numId="1" w16cid:durableId="1453209929">
     <w:abstractNumId w:val="0"/>
   </w:num>
-  <w:num w:numId="2">
+  <w:num w:numId="2" w16cid:durableId="1986660372">
     <w:abstractNumId w:val="3"/>
   </w:num>
-  <w:num w:numId="3">
+  <w:num w:numId="3" w16cid:durableId="1478065873">
     <w:abstractNumId w:val="2"/>
   </w:num>
-  <w:num w:numId="4">
+  <w:num w:numId="4" w16cid:durableId="1147740357">
     <w:abstractNumId w:val="6"/>
   </w:num>
-  <w:num w:numId="5">
+  <w:num w:numId="5" w16cid:durableId="982541123">
     <w:abstractNumId w:val="8"/>
   </w:num>
-  <w:num w:numId="6">
+  <w:num w:numId="6" w16cid:durableId="160128100">
     <w:abstractNumId w:val="1"/>
   </w:num>
-  <w:num w:numId="7">
+  <w:num w:numId="7" w16cid:durableId="1156994558">
     <w:abstractNumId w:val="4"/>
   </w:num>
-  <w:num w:numId="8">
+  <w:num w:numId="8" w16cid:durableId="2052026510">
     <w:abstractNumId w:val="12"/>
   </w:num>
-  <w:num w:numId="9">
+  <w:num w:numId="9" w16cid:durableId="1651788943">
     <w:abstractNumId w:val="9"/>
   </w:num>
-  <w:num w:numId="10">
+  <w:num w:numId="10" w16cid:durableId="1113204638">
     <w:abstractNumId w:val="10"/>
   </w:num>
-  <w:num w:numId="11">
+  <w:num w:numId="11" w16cid:durableId="348995314">
     <w:abstractNumId w:val="11"/>
   </w:num>
-  <w:num w:numId="12">
+  <w:num w:numId="12" w16cid:durableId="1650207072">
     <w:abstractNumId w:val="7"/>
   </w:num>
-  <w:num w:numId="13">
+  <w:num w:numId="13" w16cid:durableId="2033724724">
     <w:abstractNumId w:val="5"/>
   </w:num>
   <w:numIdMacAtCleanup w:val="6"/>
@@ -11652,7 +11301,7 @@
 </file>
 
 <file path=word/styles.xml><?xml version="1.0" encoding="utf-8"?>
-<w:styles xmlns:mc="http://schemas.openxmlformats.org/markup-compatibility/2006" xmlns:r="http://schemas.openxmlformats.org/officeDocument/2006/relationships" xmlns:w="http://schemas.openxmlformats.org/wordprocessingml/2006/main" xmlns:w14="http://schemas.microsoft.com/office/word/2010/wordml" xmlns:w15="http://schemas.microsoft.com/office/word/2012/wordml" xmlns:w16se="http://schemas.microsoft.com/office/word/2015/wordml/symex" mc:Ignorable="w14 w15 w16se">
+<w:styles xmlns:mc="http://schemas.openxmlformats.org/markup-compatibility/2006" xmlns:r="http://schemas.openxmlformats.org/officeDocument/2006/relationships" xmlns:w="http://schemas.openxmlformats.org/wordprocessingml/2006/main" xmlns:w14="http://schemas.microsoft.com/office/word/2010/wordml" xmlns:w15="http://schemas.microsoft.com/office/word/2012/wordml" xmlns:w16cex="http://schemas.microsoft.com/office/word/2018/wordml/cex" xmlns:w16cid="http://schemas.microsoft.com/office/word/2016/wordml/cid" xmlns:w16="http://schemas.microsoft.com/office/word/2018/wordml" xmlns:w16sdtdh="http://schemas.microsoft.com/office/word/2020/wordml/sdtdatahash" xmlns:w16se="http://schemas.microsoft.com/office/word/2015/wordml/symex" mc:Ignorable="w14 w15 w16se w16cid w16 w16cex w16sdtdh">
   <w:docDefaults>
     <w:rPrDefault>
       <w:rPr>
@@ -11662,7 +11311,7 @@
     </w:rPrDefault>
     <w:pPrDefault/>
   </w:docDefaults>
-  <w:latentStyles w:defLockedState="0" w:defUIPriority="0" w:defSemiHidden="0" w:defUnhideWhenUsed="0" w:defQFormat="0" w:count="371">
+  <w:latentStyles w:defLockedState="0" w:defUIPriority="0" w:defSemiHidden="0" w:defUnhideWhenUsed="0" w:defQFormat="0" w:count="376">
     <w:lsdException w:name="Normal" w:qFormat="1"/>
     <w:lsdException w:name="heading 1" w:qFormat="1"/>
     <w:lsdException w:name="heading 2" w:semiHidden="1" w:unhideWhenUsed="1" w:qFormat="1"/>
@@ -12025,11 +11674,16 @@
     <w:lsdException w:name="List Table 5 Dark Accent 6" w:uiPriority="50"/>
     <w:lsdException w:name="List Table 6 Colorful Accent 6" w:uiPriority="51"/>
     <w:lsdException w:name="List Table 7 Colorful Accent 6" w:uiPriority="52"/>
+    <w:lsdException w:name="Mention" w:semiHidden="1" w:uiPriority="99" w:unhideWhenUsed="1"/>
+    <w:lsdException w:name="Smart Hyperlink" w:semiHidden="1" w:uiPriority="99" w:unhideWhenUsed="1"/>
+    <w:lsdException w:name="Hashtag" w:semiHidden="1" w:uiPriority="99" w:unhideWhenUsed="1"/>
+    <w:lsdException w:name="Unresolved Mention" w:semiHidden="1" w:uiPriority="99" w:unhideWhenUsed="1"/>
+    <w:lsdException w:name="Smart Link" w:semiHidden="1" w:uiPriority="99" w:unhideWhenUsed="1"/>
   </w:latentStyles>
   <w:style w:type="paragraph" w:default="1" w:styleId="Normal">
     <w:name w:val="Normal"/>
     <w:qFormat/>
-    <w:rsid w:val="00CB712D"/>
+    <w:rsid w:val="00125C36"/>
   </w:style>
   <w:style w:type="paragraph" w:styleId="Titre1">
     <w:name w:val="heading 1"/>
@@ -13044,6 +12698,30 @@
 </file>
 
 <file path=customXml/item1.xml><?xml version="1.0" encoding="utf-8"?>
+<b:Sources xmlns:b="http://schemas.openxmlformats.org/officeDocument/2006/bibliography" xmlns="http://schemas.openxmlformats.org/officeDocument/2006/bibliography" SelectedStyle="\APA.XSL" StyleName="APA"/>
+</file>
+
+<file path=customXml/item2.xml><?xml version="1.0" encoding="utf-8"?>
+<p:properties xmlns:p="http://schemas.microsoft.com/office/2006/metadata/properties" xmlns:xsi="http://www.w3.org/2001/XMLSchema-instance" xmlns:pc="http://schemas.microsoft.com/office/infopath/2007/PartnerControls">
+  <documentManagement>
+    <lcf76f155ced4ddcb4097134ff3c332f xmlns="a1b10758-7132-46a4-a2fe-7a2cf46f51f4">
+      <Terms xmlns="http://schemas.microsoft.com/office/infopath/2007/PartnerControls"/>
+    </lcf76f155ced4ddcb4097134ff3c332f>
+    <TaxCatchAll xmlns="f7d9f5a6-831d-4621-8c77-cbcaf993e406" xsi:nil="true"/>
+  </documentManagement>
+</p:properties>
+</file>
+
+<file path=customXml/item3.xml><?xml version="1.0" encoding="utf-8"?>
+<?mso-contentType ?>
+<FormTemplates xmlns="http://schemas.microsoft.com/sharepoint/v3/contenttype/forms">
+  <Display>DocumentLibraryForm</Display>
+  <Edit>DocumentLibraryForm</Edit>
+  <New>DocumentLibraryForm</New>
+</FormTemplates>
+</file>
+
+<file path=customXml/item4.xml><?xml version="1.0" encoding="utf-8"?>
 <ct:contentTypeSchema xmlns:ct="http://schemas.microsoft.com/office/2006/metadata/contentType" xmlns:ma="http://schemas.microsoft.com/office/2006/metadata/properties/metaAttributes" ct:_="" ma:_="" ma:contentTypeName="Document" ma:contentTypeID="0x0101005A5B8F5EAAC22C48A11F5D9A60E6F21D" ma:contentTypeVersion="15" ma:contentTypeDescription="Crée un document." ma:contentTypeScope="" ma:versionID="dfc93c5c9a05f85faaac4198369d3c5b">
   <xsd:schema xmlns:xsd="http://www.w3.org/2001/XMLSchema" xmlns:xs="http://www.w3.org/2001/XMLSchema" xmlns:p="http://schemas.microsoft.com/office/2006/metadata/properties" xmlns:ns2="a1b10758-7132-46a4-a2fe-7a2cf46f51f4" xmlns:ns3="f7d9f5a6-831d-4621-8c77-cbcaf993e406" targetNamespace="http://schemas.microsoft.com/office/2006/metadata/properties" ma:root="true" ma:fieldsID="c3b7a71f184c09f60299ad8668ca7723" ns2:_="" ns3:_="">
     <xsd:import namespace="a1b10758-7132-46a4-a2fe-7a2cf46f51f4"/>
@@ -13280,31 +12958,34 @@
 </ct:contentTypeSchema>
 </file>
 
-<file path=customXml/item2.xml><?xml version="1.0" encoding="utf-8"?>
-<?mso-contentType ?>
-<FormTemplates xmlns="http://schemas.microsoft.com/sharepoint/v3/contenttype/forms">
-  <Display>DocumentLibraryForm</Display>
-  <Edit>DocumentLibraryForm</Edit>
-  <New>DocumentLibraryForm</New>
-</FormTemplates>
+<file path=customXml/itemProps1.xml><?xml version="1.0" encoding="utf-8"?>
+<ds:datastoreItem xmlns:ds="http://schemas.openxmlformats.org/officeDocument/2006/customXml" ds:itemID="{C3EEFF2F-FA7A-4D31-BBD3-A50E7EBC75F9}">
+  <ds:schemaRefs>
+    <ds:schemaRef ds:uri="http://schemas.openxmlformats.org/officeDocument/2006/bibliography"/>
+  </ds:schemaRefs>
+</ds:datastoreItem>
 </file>
 
-<file path=customXml/item3.xml><?xml version="1.0" encoding="utf-8"?>
-<p:properties xmlns:p="http://schemas.microsoft.com/office/2006/metadata/properties" xmlns:xsi="http://www.w3.org/2001/XMLSchema-instance" xmlns:pc="http://schemas.microsoft.com/office/infopath/2007/PartnerControls">
-  <documentManagement>
-    <lcf76f155ced4ddcb4097134ff3c332f xmlns="a1b10758-7132-46a4-a2fe-7a2cf46f51f4">
-      <Terms xmlns="http://schemas.microsoft.com/office/infopath/2007/PartnerControls"/>
-    </lcf76f155ced4ddcb4097134ff3c332f>
-    <TaxCatchAll xmlns="f7d9f5a6-831d-4621-8c77-cbcaf993e406" xsi:nil="true"/>
-  </documentManagement>
-</p:properties>
+<file path=customXml/itemProps2.xml><?xml version="1.0" encoding="utf-8"?>
+<ds:datastoreItem xmlns:ds="http://schemas.openxmlformats.org/officeDocument/2006/customXml" ds:itemID="{2319CDB8-A2CD-412D-8359-13E6B4DF1FF4}">
+  <ds:schemaRefs>
+    <ds:schemaRef ds:uri="http://schemas.microsoft.com/office/2006/metadata/properties"/>
+    <ds:schemaRef ds:uri="http://schemas.microsoft.com/office/infopath/2007/PartnerControls"/>
+    <ds:schemaRef ds:uri="a1b10758-7132-46a4-a2fe-7a2cf46f51f4"/>
+    <ds:schemaRef ds:uri="f7d9f5a6-831d-4621-8c77-cbcaf993e406"/>
+  </ds:schemaRefs>
+</ds:datastoreItem>
 </file>
 
-<file path=customXml/item4.xml><?xml version="1.0" encoding="utf-8"?>
-<b:Sources xmlns:b="http://schemas.openxmlformats.org/officeDocument/2006/bibliography" xmlns="http://schemas.openxmlformats.org/officeDocument/2006/bibliography" SelectedStyle="\APA.XSL" StyleName="APA"/>
+<file path=customXml/itemProps3.xml><?xml version="1.0" encoding="utf-8"?>
+<ds:datastoreItem xmlns:ds="http://schemas.openxmlformats.org/officeDocument/2006/customXml" ds:itemID="{6C3F7A66-EDE3-46FD-83EB-3C265E5D2669}">
+  <ds:schemaRefs>
+    <ds:schemaRef ds:uri="http://schemas.microsoft.com/sharepoint/v3/contenttype/forms"/>
+  </ds:schemaRefs>
+</ds:datastoreItem>
 </file>
 
-<file path=customXml/itemProps1.xml><?xml version="1.0" encoding="utf-8"?>
+<file path=customXml/itemProps4.xml><?xml version="1.0" encoding="utf-8"?>
 <ds:datastoreItem xmlns:ds="http://schemas.openxmlformats.org/officeDocument/2006/customXml" ds:itemID="{F7F39A3A-0D41-43CF-8132-C53C0C156F8B}">
   <ds:schemaRefs>
     <ds:schemaRef ds:uri="http://schemas.microsoft.com/office/2006/metadata/contentType"/>
@@ -13321,31 +13002,4 @@
     <ds:schemaRef ds:uri="http://schemas.microsoft.com/internal/obd"/>
   </ds:schemaRefs>
 </ds:datastoreItem>
-</file>
-
-<file path=customXml/itemProps2.xml><?xml version="1.0" encoding="utf-8"?>
-<ds:datastoreItem xmlns:ds="http://schemas.openxmlformats.org/officeDocument/2006/customXml" ds:itemID="{6C3F7A66-EDE3-46FD-83EB-3C265E5D2669}">
-  <ds:schemaRefs>
-    <ds:schemaRef ds:uri="http://schemas.microsoft.com/sharepoint/v3/contenttype/forms"/>
-  </ds:schemaRefs>
-</ds:datastoreItem>
-</file>
-
-<file path=customXml/itemProps3.xml><?xml version="1.0" encoding="utf-8"?>
-<ds:datastoreItem xmlns:ds="http://schemas.openxmlformats.org/officeDocument/2006/customXml" ds:itemID="{2319CDB8-A2CD-412D-8359-13E6B4DF1FF4}">
-  <ds:schemaRefs>
-    <ds:schemaRef ds:uri="http://schemas.microsoft.com/office/2006/metadata/properties"/>
-    <ds:schemaRef ds:uri="http://schemas.microsoft.com/office/infopath/2007/PartnerControls"/>
-    <ds:schemaRef ds:uri="a1b10758-7132-46a4-a2fe-7a2cf46f51f4"/>
-    <ds:schemaRef ds:uri="f7d9f5a6-831d-4621-8c77-cbcaf993e406"/>
-  </ds:schemaRefs>
-</ds:datastoreItem>
-</file>
-
-<file path=customXml/itemProps4.xml><?xml version="1.0" encoding="utf-8"?>
-<ds:datastoreItem xmlns:ds="http://schemas.openxmlformats.org/officeDocument/2006/customXml" ds:itemID="{C3EEFF2F-FA7A-4D31-BBD3-A50E7EBC75F9}">
-  <ds:schemaRefs>
-    <ds:schemaRef ds:uri="http://schemas.openxmlformats.org/officeDocument/2006/bibliography"/>
-  </ds:schemaRefs>
-</ds:datastoreItem>
 </file>
</xml_diff>